<commit_message>
Finalized JOSS paper draft
</commit_message>
<xml_diff>
--- a/JOSS_paper/tables_pro_mcda.docx
+++ b/JOSS_paper/tables_pro_mcda.docx
@@ -53,6 +53,9 @@
       <w:pPr>
         <w:pStyle w:val="Caption"/>
         <w:keepNext/>
+        <w:rPr>
+          <w:lang w:val="en-001"/>
+        </w:rPr>
       </w:pPr>
       <w:r>
         <w:t xml:space="preserve">Table </w:t>
@@ -87,6 +90,7 @@
           <w:color w:val="44546A" w:themeColor="text2"/>
           <w:sz w:val="18"/>
           <w:szCs w:val="18"/>
+          <w:lang w:val="en-001"/>
         </w:rPr>
       </w:pPr>
     </w:p>
@@ -113,6 +117,7 @@
           <w:tcPr>
             <w:tcW w:w="2976" w:type="dxa"/>
             <w:gridSpan w:val="2"/>
+            <w:shd w:val="clear" w:color="auto" w:fill="BFBFBF" w:themeFill="background1" w:themeFillShade="BF"/>
           </w:tcPr>
           <w:p>
             <w:pPr>
@@ -121,6 +126,7 @@
                 <w:bCs/>
               </w:rPr>
             </w:pPr>
+            <w:bookmarkStart w:id="0" w:name="_Hlk150946857"/>
             <w:r>
               <w:rPr>
                 <w:b/>
@@ -140,6 +146,7 @@
         <w:tc>
           <w:tcPr>
             <w:tcW w:w="2814" w:type="dxa"/>
+            <w:shd w:val="clear" w:color="auto" w:fill="BFBFBF" w:themeFill="background1" w:themeFillShade="BF"/>
           </w:tcPr>
           <w:p>
             <w:pPr>
@@ -160,6 +167,7 @@
         <w:tc>
           <w:tcPr>
             <w:tcW w:w="1860" w:type="dxa"/>
+            <w:shd w:val="clear" w:color="auto" w:fill="BFBFBF" w:themeFill="background1" w:themeFillShade="BF"/>
           </w:tcPr>
           <w:p>
             <w:pPr>
@@ -180,6 +188,7 @@
         <w:tc>
           <w:tcPr>
             <w:tcW w:w="3827" w:type="dxa"/>
+            <w:shd w:val="clear" w:color="auto" w:fill="BFBFBF" w:themeFill="background1" w:themeFillShade="BF"/>
           </w:tcPr>
           <w:p>
             <w:pPr>
@@ -206,6 +215,7 @@
           <w:tcPr>
             <w:tcW w:w="1194" w:type="dxa"/>
             <w:vMerge w:val="restart"/>
+            <w:shd w:val="clear" w:color="auto" w:fill="BFBFBF" w:themeFill="background1" w:themeFillShade="BF"/>
             <w:vAlign w:val="center"/>
           </w:tcPr>
           <w:p>
@@ -228,6 +238,8 @@
         <w:tc>
           <w:tcPr>
             <w:tcW w:w="1782" w:type="dxa"/>
+            <w:shd w:val="clear" w:color="auto" w:fill="BFBFBF" w:themeFill="background1" w:themeFillShade="BF"/>
+            <w:vAlign w:val="center"/>
           </w:tcPr>
           <w:p>
             <w:pPr>
@@ -270,7 +282,7 @@
                       <w:rPr>
                         <w:rFonts w:ascii="Cambria Math" w:hAnsi="Cambria Math"/>
                       </w:rPr>
-                      <m:t>I</m:t>
+                      <m:t>N</m:t>
                     </m:r>
                   </m:e>
                   <m:sub>
@@ -278,7 +290,7 @@
                       <w:rPr>
                         <w:rFonts w:ascii="Cambria Math" w:hAnsi="Cambria Math"/>
                       </w:rPr>
-                      <m:t>ic</m:t>
+                      <m:t>ia</m:t>
                     </m:r>
                   </m:sub>
                 </m:sSub>
@@ -539,9 +551,11 @@
         <w:tc>
           <w:tcPr>
             <w:tcW w:w="1860" w:type="dxa"/>
+            <w:vAlign w:val="center"/>
           </w:tcPr>
           <w:p>
             <w:pPr>
+              <w:jc w:val="both"/>
               <w:rPr>
                 <w:sz w:val="20"/>
                 <w:szCs w:val="20"/>
@@ -559,6 +573,7 @@
         <w:tc>
           <w:tcPr>
             <w:tcW w:w="3827" w:type="dxa"/>
+            <w:vAlign w:val="center"/>
           </w:tcPr>
           <w:p>
             <w:pPr>
@@ -586,16 +601,18 @@
           <w:tcPr>
             <w:tcW w:w="1194" w:type="dxa"/>
             <w:vMerge/>
+            <w:shd w:val="clear" w:color="auto" w:fill="BFBFBF" w:themeFill="background1" w:themeFillShade="BF"/>
           </w:tcPr>
           <w:p/>
         </w:tc>
         <w:tc>
           <w:tcPr>
             <w:tcW w:w="1782" w:type="dxa"/>
+            <w:shd w:val="clear" w:color="auto" w:fill="BFBFBF" w:themeFill="background1" w:themeFillShade="BF"/>
+            <w:vAlign w:val="center"/>
           </w:tcPr>
           <w:p>
             <w:pPr>
-              <w:jc w:val="center"/>
               <w:rPr>
                 <w:b/>
                 <w:bCs/>
@@ -610,9 +627,6 @@
             </w:r>
           </w:p>
           <w:p>
-            <w:pPr>
-              <w:jc w:val="center"/>
-            </w:pPr>
             <w:r>
               <w:rPr>
                 <w:b/>
@@ -644,7 +658,7 @@
                       <w:rPr>
                         <w:rFonts w:ascii="Cambria Math" w:hAnsi="Cambria Math"/>
                       </w:rPr>
-                      <m:t>I</m:t>
+                      <m:t>N</m:t>
                     </m:r>
                   </m:e>
                   <m:sub>
@@ -652,7 +666,7 @@
                       <w:rPr>
                         <w:rFonts w:ascii="Cambria Math" w:hAnsi="Cambria Math"/>
                       </w:rPr>
-                      <m:t>ic</m:t>
+                      <m:t>ia</m:t>
                     </m:r>
                   </m:sub>
                 </m:sSub>
@@ -694,7 +708,7 @@
                           <w:rPr>
                             <w:rFonts w:ascii="Cambria Math" w:hAnsi="Cambria Math"/>
                           </w:rPr>
-                          <m:t>ic</m:t>
+                          <m:t>ia</m:t>
                         </m:r>
                       </m:sub>
                     </m:sSub>
@@ -726,7 +740,7 @@
                           <w:rPr>
                             <w:rFonts w:ascii="Cambria Math" w:hAnsi="Cambria Math"/>
                           </w:rPr>
-                          <m:t>ic=</m:t>
+                          <m:t>ia=</m:t>
                         </m:r>
                         <m:acc>
                           <m:accPr>
@@ -743,7 +757,7 @@
                               <w:rPr>
                                 <w:rFonts w:ascii="Cambria Math" w:hAnsi="Cambria Math"/>
                               </w:rPr>
-                              <m:t>c</m:t>
+                              <m:t>a</m:t>
                             </m:r>
                           </m:e>
                         </m:acc>
@@ -773,7 +787,7 @@
                           <w:rPr>
                             <w:rFonts w:ascii="Cambria Math" w:hAnsi="Cambria Math"/>
                           </w:rPr>
-                          <m:t>ic=</m:t>
+                          <m:t>ia=</m:t>
                         </m:r>
                         <m:acc>
                           <m:accPr>
@@ -790,7 +804,7 @@
                               <w:rPr>
                                 <w:rFonts w:ascii="Cambria Math" w:hAnsi="Cambria Math"/>
                               </w:rPr>
-                              <m:t>c</m:t>
+                              <m:t>a</m:t>
                             </m:r>
                           </m:e>
                         </m:acc>
@@ -805,9 +819,11 @@
         <w:tc>
           <w:tcPr>
             <w:tcW w:w="1860" w:type="dxa"/>
+            <w:vAlign w:val="center"/>
           </w:tcPr>
           <w:p>
             <w:pPr>
+              <w:jc w:val="both"/>
               <w:rPr>
                 <w:sz w:val="20"/>
                 <w:szCs w:val="20"/>
@@ -825,6 +841,7 @@
         <w:tc>
           <w:tcPr>
             <w:tcW w:w="3827" w:type="dxa"/>
+            <w:vAlign w:val="center"/>
           </w:tcPr>
           <w:p>
             <w:pPr>
@@ -851,6 +868,7 @@
         <w:tc>
           <w:tcPr>
             <w:tcW w:w="1194" w:type="dxa"/>
+            <w:shd w:val="clear" w:color="auto" w:fill="BFBFBF" w:themeFill="background1" w:themeFillShade="BF"/>
             <w:vAlign w:val="center"/>
           </w:tcPr>
           <w:p>
@@ -869,6 +887,8 @@
         <w:tc>
           <w:tcPr>
             <w:tcW w:w="1782" w:type="dxa"/>
+            <w:shd w:val="clear" w:color="auto" w:fill="BFBFBF" w:themeFill="background1" w:themeFillShade="BF"/>
+            <w:vAlign w:val="center"/>
           </w:tcPr>
           <w:p>
             <w:pPr>
@@ -908,7 +928,7 @@
                       <w:rPr>
                         <w:rFonts w:ascii="Cambria Math" w:hAnsi="Cambria Math"/>
                       </w:rPr>
-                      <m:t>I</m:t>
+                      <m:t>N</m:t>
                     </m:r>
                   </m:e>
                   <m:sub>
@@ -916,7 +936,7 @@
                       <w:rPr>
                         <w:rFonts w:ascii="Cambria Math" w:hAnsi="Cambria Math"/>
                       </w:rPr>
-                      <m:t>ic</m:t>
+                      <m:t>ia</m:t>
                     </m:r>
                   </m:sub>
                 </m:sSub>
@@ -958,7 +978,7 @@
                           <w:rPr>
                             <w:rFonts w:ascii="Cambria Math" w:hAnsi="Cambria Math"/>
                           </w:rPr>
-                          <m:t>ic</m:t>
+                          <m:t>ia</m:t>
                         </m:r>
                       </m:sub>
                     </m:sSub>
@@ -1020,9 +1040,11 @@
         <w:tc>
           <w:tcPr>
             <w:tcW w:w="1860" w:type="dxa"/>
+            <w:vAlign w:val="center"/>
           </w:tcPr>
           <w:p>
             <w:pPr>
+              <w:jc w:val="both"/>
               <w:rPr>
                 <w:sz w:val="20"/>
                 <w:szCs w:val="20"/>
@@ -1040,6 +1062,7 @@
         <w:tc>
           <w:tcPr>
             <w:tcW w:w="3827" w:type="dxa"/>
+            <w:vAlign w:val="center"/>
           </w:tcPr>
           <w:p>
             <w:pPr>
@@ -1066,6 +1089,7 @@
         <w:tc>
           <w:tcPr>
             <w:tcW w:w="1194" w:type="dxa"/>
+            <w:shd w:val="clear" w:color="auto" w:fill="BFBFBF" w:themeFill="background1" w:themeFillShade="BF"/>
             <w:vAlign w:val="center"/>
           </w:tcPr>
           <w:p>
@@ -1088,6 +1112,8 @@
         <w:tc>
           <w:tcPr>
             <w:tcW w:w="1782" w:type="dxa"/>
+            <w:shd w:val="clear" w:color="auto" w:fill="BFBFBF" w:themeFill="background1" w:themeFillShade="BF"/>
+            <w:vAlign w:val="center"/>
           </w:tcPr>
           <w:p>
             <w:pPr>
@@ -1129,7 +1155,7 @@
                       <w:rPr>
                         <w:rFonts w:ascii="Cambria Math" w:hAnsi="Cambria Math"/>
                       </w:rPr>
-                      <m:t>I</m:t>
+                      <m:t>N</m:t>
                     </m:r>
                   </m:e>
                   <m:sub>
@@ -1137,7 +1163,7 @@
                       <w:rPr>
                         <w:rFonts w:ascii="Cambria Math" w:hAnsi="Cambria Math"/>
                       </w:rPr>
-                      <m:t>ic</m:t>
+                      <m:t>ia</m:t>
                     </m:r>
                   </m:sub>
                 </m:sSub>
@@ -1169,7 +1195,7 @@
                       <w:rPr>
                         <w:rFonts w:ascii="Cambria Math" w:hAnsi="Cambria Math"/>
                       </w:rPr>
-                      <m:t>ic</m:t>
+                      <m:t>ia</m:t>
                     </m:r>
                   </m:sub>
                 </m:sSub>
@@ -1186,9 +1212,11 @@
         <w:tc>
           <w:tcPr>
             <w:tcW w:w="1860" w:type="dxa"/>
+            <w:vAlign w:val="center"/>
           </w:tcPr>
           <w:p>
             <w:pPr>
+              <w:jc w:val="both"/>
               <w:rPr>
                 <w:sz w:val="20"/>
                 <w:szCs w:val="20"/>
@@ -1206,6 +1234,7 @@
         <w:tc>
           <w:tcPr>
             <w:tcW w:w="3827" w:type="dxa"/>
+            <w:vAlign w:val="center"/>
           </w:tcPr>
           <w:p>
             <w:pPr>
@@ -1240,6 +1269,7 @@
               <w:pStyle w:val="Caption"/>
               <w:keepNext/>
               <w:rPr>
+                <w:rFonts w:cstheme="minorHAnsi"/>
                 <w:b/>
                 <w:bCs/>
                 <w:i w:val="0"/>
@@ -1251,6 +1281,7 @@
             </w:pPr>
             <w:r>
               <w:rPr>
+                <w:rFonts w:cstheme="minorHAnsi"/>
                 <w:b/>
                 <w:bCs/>
                 <w:i w:val="0"/>
@@ -1265,6 +1296,7 @@
           <w:p>
             <w:pPr>
               <w:rPr>
+                <w:rFonts w:cstheme="minorHAnsi"/>
                 <w:b/>
                 <w:bCs/>
                 <w:sz w:val="20"/>
@@ -1276,59 +1308,97 @@
                 <m:sSubPr>
                   <m:ctrlPr>
                     <w:rPr>
-                      <w:rFonts w:ascii="Cambria Math" w:hAnsi="Cambria Math"/>
+                      <w:rFonts w:ascii="Cambria Math" w:hAnsi="Cambria Math" w:cstheme="minorHAnsi"/>
                       <w:i/>
+                      <w:sz w:val="20"/>
+                      <w:szCs w:val="20"/>
                     </w:rPr>
                   </m:ctrlPr>
                 </m:sSubPr>
                 <m:e>
                   <m:r>
                     <w:rPr>
-                      <w:rFonts w:ascii="Cambria Math" w:hAnsi="Cambria Math"/>
+                      <w:rFonts w:ascii="Cambria Math" w:hAnsi="Cambria Math" w:cstheme="minorHAnsi"/>
+                      <w:sz w:val="20"/>
+                      <w:szCs w:val="20"/>
                     </w:rPr>
-                    <m:t>I</m:t>
+                    <m:t>N</m:t>
                   </m:r>
                 </m:e>
                 <m:sub>
                   <m:r>
                     <w:rPr>
-                      <w:rFonts w:ascii="Cambria Math" w:hAnsi="Cambria Math"/>
+                      <w:rFonts w:ascii="Cambria Math" w:hAnsi="Cambria Math" w:cstheme="minorHAnsi"/>
+                      <w:sz w:val="20"/>
+                      <w:szCs w:val="20"/>
                     </w:rPr>
-                    <m:t>ic</m:t>
+                    <m:t>ia</m:t>
                   </m:r>
                 </m:sub>
               </m:sSub>
             </m:oMath>
             <w:r>
+              <w:rPr>
+                <w:rFonts w:cstheme="minorHAnsi"/>
+                <w:sz w:val="20"/>
+                <w:szCs w:val="20"/>
+              </w:rPr>
               <w:t xml:space="preserve">: the normalized value of indicator </w:t>
             </w:r>
-            <w:proofErr w:type="spellStart"/>
-            <w:r>
-              <w:rPr>
+            <w:r>
+              <w:rPr>
+                <w:rFonts w:cstheme="minorHAnsi"/>
                 <w:i/>
                 <w:iCs/>
+                <w:sz w:val="20"/>
+                <w:szCs w:val="20"/>
               </w:rPr>
               <w:t>i</w:t>
             </w:r>
-            <w:proofErr w:type="spellEnd"/>
-            <w:r>
+            <w:r>
+              <w:rPr>
+                <w:rFonts w:cstheme="minorHAnsi"/>
+                <w:sz w:val="20"/>
+                <w:szCs w:val="20"/>
+              </w:rPr>
               <w:t xml:space="preserve"> for alternative </w:t>
             </w:r>
             <w:r>
               <w:rPr>
+                <w:rFonts w:cstheme="minorHAnsi"/>
                 <w:i/>
                 <w:iCs/>
-              </w:rPr>
-              <w:t>c.</w:t>
-            </w:r>
-          </w:p>
-          <w:p>
+                <w:sz w:val="20"/>
+                <w:szCs w:val="20"/>
+                <w:lang w:val="en-001"/>
+              </w:rPr>
+              <w:t>a</w:t>
+            </w:r>
+            <w:r>
+              <w:rPr>
+                <w:rFonts w:cstheme="minorHAnsi"/>
+                <w:i/>
+                <w:iCs/>
+                <w:sz w:val="20"/>
+                <w:szCs w:val="20"/>
+              </w:rPr>
+              <w:t>.</w:t>
+            </w:r>
+          </w:p>
+          <w:p>
+            <w:pPr>
+              <w:rPr>
+                <w:rFonts w:cstheme="minorHAnsi"/>
+                <w:sz w:val="20"/>
+                <w:szCs w:val="20"/>
+              </w:rPr>
+            </w:pPr>
             <m:oMath>
               <m:sSub>
                 <m:sSubPr>
                   <m:ctrlPr>
                     <w:rPr>
-                      <w:rFonts w:ascii="Cambria Math" w:hAnsi="Cambria Math"/>
+                      <w:rFonts w:ascii="Cambria Math" w:hAnsi="Cambria Math" w:cstheme="minorHAnsi"/>
                       <w:i/>
                       <w:iCs/>
                       <w:sz w:val="20"/>
@@ -1339,7 +1409,7 @@
                 <m:e>
                   <m:r>
                     <w:rPr>
-                      <w:rFonts w:ascii="Cambria Math" w:hAnsi="Cambria Math"/>
+                      <w:rFonts w:ascii="Cambria Math" w:hAnsi="Cambria Math" w:cstheme="minorHAnsi"/>
                       <w:sz w:val="20"/>
                       <w:szCs w:val="20"/>
                     </w:rPr>
@@ -1349,41 +1419,71 @@
                 <m:sub>
                   <m:r>
                     <w:rPr>
-                      <w:rFonts w:ascii="Cambria Math" w:hAnsi="Cambria Math"/>
+                      <w:rFonts w:ascii="Cambria Math" w:hAnsi="Cambria Math" w:cstheme="minorHAnsi"/>
                       <w:sz w:val="20"/>
                       <w:szCs w:val="20"/>
                     </w:rPr>
-                    <m:t>ic</m:t>
+                    <m:t>ia</m:t>
                   </m:r>
                 </m:sub>
               </m:sSub>
             </m:oMath>
             <w:r>
+              <w:rPr>
+                <w:rFonts w:cstheme="minorHAnsi"/>
+                <w:sz w:val="20"/>
+                <w:szCs w:val="20"/>
+              </w:rPr>
               <w:t xml:space="preserve">: the value of indicator i for alternative </w:t>
             </w:r>
             <w:r>
               <w:rPr>
+                <w:rFonts w:cstheme="minorHAnsi"/>
                 <w:i/>
                 <w:iCs/>
-              </w:rPr>
-              <w:t>c.</w:t>
-            </w:r>
-          </w:p>
-          <w:p>
+                <w:sz w:val="20"/>
+                <w:szCs w:val="20"/>
+                <w:lang w:val="en-001"/>
+              </w:rPr>
+              <w:t>a</w:t>
+            </w:r>
+            <w:r>
+              <w:rPr>
+                <w:rFonts w:cstheme="minorHAnsi"/>
+                <w:i/>
+                <w:iCs/>
+                <w:sz w:val="20"/>
+                <w:szCs w:val="20"/>
+              </w:rPr>
+              <w:t>.</w:t>
+            </w:r>
+          </w:p>
+          <w:p>
+            <w:pPr>
+              <w:rPr>
+                <w:rFonts w:cstheme="minorHAnsi"/>
+                <w:sz w:val="20"/>
+                <w:szCs w:val="20"/>
+              </w:rPr>
+            </w:pPr>
             <m:oMath>
               <m:sSub>
                 <m:sSubPr>
                   <m:ctrlPr>
                     <w:rPr>
-                      <w:rFonts w:ascii="Cambria Math" w:hAnsi="Cambria Math"/>
+                      <w:rFonts w:ascii="Cambria Math" w:hAnsi="Cambria Math" w:cstheme="minorHAnsi"/>
                       <w:i/>
+                      <w:sz w:val="20"/>
+                      <w:szCs w:val="20"/>
                     </w:rPr>
                   </m:ctrlPr>
                 </m:sSubPr>
                 <m:e>
                   <m:r>
                     <w:rPr>
-                      <w:rFonts w:ascii="Cambria Math" w:hAnsi="Cambria Math"/>
+                      <w:rFonts w:ascii="Cambria Math" w:hAnsi="Cambria Math" w:cstheme="minorHAnsi"/>
+                      <w:sz w:val="20"/>
+                      <w:szCs w:val="20"/>
                     </w:rPr>
                     <m:t>x</m:t>
                   </m:r>
@@ -1391,26 +1491,32 @@
                 <m:sub>
                   <m:r>
                     <w:rPr>
-                      <w:rFonts w:ascii="Cambria Math" w:hAnsi="Cambria Math"/>
+                      <w:rFonts w:ascii="Cambria Math" w:hAnsi="Cambria Math" w:cstheme="minorHAnsi"/>
+                      <w:sz w:val="20"/>
+                      <w:szCs w:val="20"/>
                     </w:rPr>
-                    <m:t>ic=</m:t>
+                    <m:t>ia=</m:t>
                   </m:r>
                   <m:acc>
                     <m:accPr>
                       <m:chr m:val="̅"/>
                       <m:ctrlPr>
                         <w:rPr>
-                          <w:rFonts w:ascii="Cambria Math" w:hAnsi="Cambria Math"/>
+                          <w:rFonts w:ascii="Cambria Math" w:hAnsi="Cambria Math" w:cstheme="minorHAnsi"/>
                           <w:i/>
+                          <w:sz w:val="20"/>
+                          <w:szCs w:val="20"/>
                         </w:rPr>
                       </m:ctrlPr>
                     </m:accPr>
                     <m:e>
                       <m:r>
                         <w:rPr>
-                          <w:rFonts w:ascii="Cambria Math" w:hAnsi="Cambria Math"/>
+                          <w:rFonts w:ascii="Cambria Math" w:hAnsi="Cambria Math" w:cstheme="minorHAnsi"/>
+                          <w:sz w:val="20"/>
+                          <w:szCs w:val="20"/>
                         </w:rPr>
-                        <m:t>c</m:t>
+                        <m:t>a</m:t>
                       </m:r>
                     </m:e>
                   </m:acc>
@@ -1418,46 +1524,66 @@
               </m:sSub>
             </m:oMath>
             <w:r>
+              <w:rPr>
+                <w:rFonts w:cstheme="minorHAnsi"/>
+                <w:sz w:val="20"/>
+                <w:szCs w:val="20"/>
+              </w:rPr>
               <w:t xml:space="preserve">the average value of indicator </w:t>
             </w:r>
-            <w:proofErr w:type="spellStart"/>
-            <w:r>
-              <w:rPr>
+            <w:r>
+              <w:rPr>
+                <w:rFonts w:cstheme="minorHAnsi"/>
                 <w:i/>
                 <w:iCs/>
-              </w:rPr>
-              <w:t>i</w:t>
-            </w:r>
-            <w:proofErr w:type="spellEnd"/>
-            <w:r>
-              <w:rPr>
-                <w:i/>
-                <w:iCs/>
-              </w:rPr>
-              <w:t xml:space="preserve"> </w:t>
-            </w:r>
-            <w:r>
+                <w:sz w:val="20"/>
+                <w:szCs w:val="20"/>
+              </w:rPr>
+              <w:t xml:space="preserve">i </w:t>
+            </w:r>
+            <w:r>
+              <w:rPr>
+                <w:rFonts w:cstheme="minorHAnsi"/>
+                <w:sz w:val="20"/>
+                <w:szCs w:val="20"/>
+              </w:rPr>
               <w:t>across all alternatives</w:t>
             </w:r>
             <w:r>
+              <w:rPr>
+                <w:rFonts w:cstheme="minorHAnsi"/>
+                <w:sz w:val="20"/>
+                <w:szCs w:val="20"/>
+              </w:rPr>
               <w:t>.</w:t>
             </w:r>
           </w:p>
           <w:p>
+            <w:pPr>
+              <w:rPr>
+                <w:rFonts w:cstheme="minorHAnsi"/>
+                <w:sz w:val="20"/>
+                <w:szCs w:val="20"/>
+              </w:rPr>
+            </w:pPr>
             <m:oMath>
               <m:sSub>
                 <m:sSubPr>
                   <m:ctrlPr>
                     <w:rPr>
-                      <w:rFonts w:ascii="Cambria Math" w:hAnsi="Cambria Math"/>
+                      <w:rFonts w:ascii="Cambria Math" w:hAnsi="Cambria Math" w:cstheme="minorHAnsi"/>
                       <w:i/>
+                      <w:sz w:val="20"/>
+                      <w:szCs w:val="20"/>
                     </w:rPr>
                   </m:ctrlPr>
                 </m:sSubPr>
                 <m:e>
                   <m:r>
                     <w:rPr>
-                      <w:rFonts w:ascii="Cambria Math" w:hAnsi="Cambria Math"/>
+                      <w:rFonts w:ascii="Cambria Math" w:hAnsi="Cambria Math" w:cstheme="minorHAnsi"/>
+                      <w:sz w:val="20"/>
+                      <w:szCs w:val="20"/>
                     </w:rPr>
                     <m:t>σ</m:t>
                   </m:r>
@@ -1465,26 +1591,32 @@
                 <m:sub>
                   <m:r>
                     <w:rPr>
-                      <w:rFonts w:ascii="Cambria Math" w:hAnsi="Cambria Math"/>
+                      <w:rFonts w:ascii="Cambria Math" w:hAnsi="Cambria Math" w:cstheme="minorHAnsi"/>
+                      <w:sz w:val="20"/>
+                      <w:szCs w:val="20"/>
                     </w:rPr>
-                    <m:t>ic=</m:t>
+                    <m:t>ia=</m:t>
                   </m:r>
                   <m:acc>
                     <m:accPr>
                       <m:chr m:val="̅"/>
                       <m:ctrlPr>
                         <w:rPr>
-                          <w:rFonts w:ascii="Cambria Math" w:hAnsi="Cambria Math"/>
+                          <w:rFonts w:ascii="Cambria Math" w:hAnsi="Cambria Math" w:cstheme="minorHAnsi"/>
                           <w:i/>
+                          <w:sz w:val="20"/>
+                          <w:szCs w:val="20"/>
                         </w:rPr>
                       </m:ctrlPr>
                     </m:accPr>
                     <m:e>
                       <m:r>
                         <w:rPr>
-                          <w:rFonts w:ascii="Cambria Math" w:hAnsi="Cambria Math"/>
+                          <w:rFonts w:ascii="Cambria Math" w:hAnsi="Cambria Math" w:cstheme="minorHAnsi"/>
+                          <w:sz w:val="20"/>
+                          <w:szCs w:val="20"/>
                         </w:rPr>
-                        <m:t>c</m:t>
+                        <m:t>a</m:t>
                       </m:r>
                     </m:e>
                   </m:acc>
@@ -1492,31 +1624,54 @@
               </m:sSub>
             </m:oMath>
             <w:r>
+              <w:rPr>
+                <w:rFonts w:cstheme="minorHAnsi"/>
+                <w:sz w:val="20"/>
+                <w:szCs w:val="20"/>
+              </w:rPr>
               <w:t xml:space="preserve">: the standard deviation of indicator </w:t>
             </w:r>
-            <w:proofErr w:type="spellStart"/>
-            <w:r>
-              <w:rPr>
+            <w:r>
+              <w:rPr>
+                <w:rFonts w:cstheme="minorHAnsi"/>
                 <w:i/>
                 <w:iCs/>
+                <w:sz w:val="20"/>
+                <w:szCs w:val="20"/>
               </w:rPr>
               <w:t>i</w:t>
             </w:r>
-            <w:proofErr w:type="spellEnd"/>
-            <w:r>
+            <w:r>
+              <w:rPr>
+                <w:rFonts w:cstheme="minorHAnsi"/>
+                <w:sz w:val="20"/>
+                <w:szCs w:val="20"/>
+              </w:rPr>
               <w:t xml:space="preserve"> across all alternatives</w:t>
             </w:r>
             <w:r>
+              <w:rPr>
+                <w:rFonts w:cstheme="minorHAnsi"/>
+                <w:sz w:val="20"/>
+                <w:szCs w:val="20"/>
+              </w:rPr>
               <w:t>.</w:t>
             </w:r>
           </w:p>
           <w:p>
+            <w:pPr>
+              <w:rPr>
+                <w:rFonts w:cstheme="minorHAnsi"/>
+                <w:sz w:val="20"/>
+                <w:szCs w:val="20"/>
+              </w:rPr>
+            </w:pPr>
             <m:oMath>
               <m:sSub>
                 <m:sSubPr>
                   <m:ctrlPr>
                     <w:rPr>
-                      <w:rFonts w:ascii="Cambria Math" w:hAnsi="Cambria Math"/>
+                      <w:rFonts w:ascii="Cambria Math" w:hAnsi="Cambria Math" w:cstheme="minorHAnsi"/>
                       <w:i/>
                       <w:iCs/>
                       <w:sz w:val="20"/>
@@ -1527,7 +1682,7 @@
                 <m:e>
                   <m:r>
                     <w:rPr>
-                      <w:rFonts w:ascii="Cambria Math" w:hAnsi="Cambria Math"/>
+                      <w:rFonts w:ascii="Cambria Math" w:hAnsi="Cambria Math" w:cstheme="minorHAnsi"/>
                       <w:sz w:val="20"/>
                       <w:szCs w:val="20"/>
                     </w:rPr>
@@ -1537,7 +1692,7 @@
                 <m:sub>
                   <m:r>
                     <w:rPr>
-                      <w:rFonts w:ascii="Cambria Math" w:hAnsi="Cambria Math"/>
+                      <w:rFonts w:ascii="Cambria Math" w:hAnsi="Cambria Math" w:cstheme="minorHAnsi"/>
                       <w:sz w:val="20"/>
                       <w:szCs w:val="20"/>
                     </w:rPr>
@@ -1547,7 +1702,7 @@
               </m:sSub>
               <m:r>
                 <w:rPr>
-                  <w:rFonts w:ascii="Cambria Math" w:hAnsi="Cambria Math"/>
+                  <w:rFonts w:ascii="Cambria Math" w:hAnsi="Cambria Math" w:cstheme="minorHAnsi"/>
                   <w:sz w:val="20"/>
                   <w:szCs w:val="20"/>
                 </w:rPr>
@@ -1555,31 +1710,54 @@
               </m:r>
             </m:oMath>
             <w:r>
+              <w:rPr>
+                <w:rFonts w:cstheme="minorHAnsi"/>
+                <w:sz w:val="20"/>
+                <w:szCs w:val="20"/>
+              </w:rPr>
               <w:t xml:space="preserve">: the minimum value of indicator </w:t>
             </w:r>
-            <w:proofErr w:type="spellStart"/>
-            <w:r>
-              <w:rPr>
+            <w:r>
+              <w:rPr>
+                <w:rFonts w:cstheme="minorHAnsi"/>
                 <w:i/>
                 <w:iCs/>
+                <w:sz w:val="20"/>
+                <w:szCs w:val="20"/>
               </w:rPr>
               <w:t>i</w:t>
             </w:r>
-            <w:proofErr w:type="spellEnd"/>
-            <w:r>
+            <w:r>
+              <w:rPr>
+                <w:rFonts w:cstheme="minorHAnsi"/>
+                <w:sz w:val="20"/>
+                <w:szCs w:val="20"/>
+              </w:rPr>
               <w:t xml:space="preserve"> across all alternatives</w:t>
             </w:r>
             <w:r>
+              <w:rPr>
+                <w:rFonts w:cstheme="minorHAnsi"/>
+                <w:sz w:val="20"/>
+                <w:szCs w:val="20"/>
+              </w:rPr>
               <w:t>.</w:t>
             </w:r>
           </w:p>
           <w:p>
+            <w:pPr>
+              <w:rPr>
+                <w:rFonts w:cstheme="minorHAnsi"/>
+                <w:sz w:val="20"/>
+                <w:szCs w:val="20"/>
+              </w:rPr>
+            </w:pPr>
             <m:oMath>
               <m:sSub>
                 <m:sSubPr>
                   <m:ctrlPr>
                     <w:rPr>
-                      <w:rFonts w:ascii="Cambria Math" w:hAnsi="Cambria Math"/>
+                      <w:rFonts w:ascii="Cambria Math" w:hAnsi="Cambria Math" w:cstheme="minorHAnsi"/>
                       <w:i/>
                       <w:iCs/>
                       <w:sz w:val="20"/>
@@ -1590,7 +1768,7 @@
                 <m:e>
                   <m:r>
                     <w:rPr>
-                      <w:rFonts w:ascii="Cambria Math" w:hAnsi="Cambria Math"/>
+                      <w:rFonts w:ascii="Cambria Math" w:hAnsi="Cambria Math" w:cstheme="minorHAnsi"/>
                       <w:sz w:val="20"/>
                       <w:szCs w:val="20"/>
                     </w:rPr>
@@ -1600,7 +1778,7 @@
                 <m:sub>
                   <m:r>
                     <w:rPr>
-                      <w:rFonts w:ascii="Cambria Math" w:hAnsi="Cambria Math"/>
+                      <w:rFonts w:ascii="Cambria Math" w:hAnsi="Cambria Math" w:cstheme="minorHAnsi"/>
                       <w:sz w:val="20"/>
                       <w:szCs w:val="20"/>
                     </w:rPr>
@@ -1610,7 +1788,7 @@
               </m:sSub>
               <m:r>
                 <w:rPr>
-                  <w:rFonts w:ascii="Cambria Math" w:hAnsi="Cambria Math"/>
+                  <w:rFonts w:ascii="Cambria Math" w:hAnsi="Cambria Math" w:cstheme="minorHAnsi"/>
                   <w:sz w:val="20"/>
                   <w:szCs w:val="20"/>
                 </w:rPr>
@@ -1618,33 +1796,43 @@
               </m:r>
             </m:oMath>
             <w:r>
+              <w:rPr>
+                <w:rFonts w:cstheme="minorHAnsi"/>
+                <w:sz w:val="20"/>
+                <w:szCs w:val="20"/>
+              </w:rPr>
               <w:t xml:space="preserve">: the maximum value of indicator </w:t>
             </w:r>
-            <w:proofErr w:type="spellStart"/>
-            <w:r>
-              <w:rPr>
+            <w:r>
+              <w:rPr>
+                <w:rFonts w:cstheme="minorHAnsi"/>
                 <w:i/>
                 <w:iCs/>
-              </w:rPr>
-              <w:t>i</w:t>
-            </w:r>
-            <w:proofErr w:type="spellEnd"/>
-            <w:r>
-              <w:rPr>
-                <w:i/>
-                <w:iCs/>
-              </w:rPr>
-              <w:t xml:space="preserve"> </w:t>
-            </w:r>
-            <w:r>
+                <w:sz w:val="20"/>
+                <w:szCs w:val="20"/>
+              </w:rPr>
+              <w:t xml:space="preserve">i </w:t>
+            </w:r>
+            <w:r>
+              <w:rPr>
+                <w:rFonts w:cstheme="minorHAnsi"/>
+                <w:sz w:val="20"/>
+                <w:szCs w:val="20"/>
+              </w:rPr>
               <w:t>across all alternatives</w:t>
             </w:r>
             <w:r>
+              <w:rPr>
+                <w:rFonts w:cstheme="minorHAnsi"/>
+                <w:sz w:val="20"/>
+                <w:szCs w:val="20"/>
+              </w:rPr>
               <w:t>.</w:t>
             </w:r>
           </w:p>
         </w:tc>
       </w:tr>
+      <w:bookmarkEnd w:id="0"/>
     </w:tbl>
     <w:p/>
     <w:p/>
@@ -1710,6 +1898,7 @@
         <w:tc>
           <w:tcPr>
             <w:tcW w:w="2541" w:type="dxa"/>
+            <w:shd w:val="clear" w:color="auto" w:fill="BFBFBF" w:themeFill="background1" w:themeFillShade="BF"/>
           </w:tcPr>
           <w:p>
             <w:pPr>
@@ -1718,6 +1907,7 @@
                 <w:bCs/>
               </w:rPr>
             </w:pPr>
+            <w:bookmarkStart w:id="1" w:name="OLE_LINK1"/>
             <w:r>
               <w:rPr>
                 <w:b/>
@@ -1745,6 +1935,7 @@
           <w:tcPr>
             <w:tcW w:w="3348" w:type="dxa"/>
             <w:gridSpan w:val="2"/>
+            <w:shd w:val="clear" w:color="auto" w:fill="BFBFBF" w:themeFill="background1" w:themeFillShade="BF"/>
           </w:tcPr>
           <w:p>
             <w:pPr>
@@ -1765,6 +1956,7 @@
         <w:tc>
           <w:tcPr>
             <w:tcW w:w="2468" w:type="dxa"/>
+            <w:shd w:val="clear" w:color="auto" w:fill="BFBFBF" w:themeFill="background1" w:themeFillShade="BF"/>
           </w:tcPr>
           <w:p>
             <w:pPr>
@@ -1785,6 +1977,7 @@
         <w:tc>
           <w:tcPr>
             <w:tcW w:w="3120" w:type="dxa"/>
+            <w:shd w:val="clear" w:color="auto" w:fill="BFBFBF" w:themeFill="background1" w:themeFillShade="BF"/>
           </w:tcPr>
           <w:p>
             <w:pPr>
@@ -1810,6 +2003,8 @@
         <w:tc>
           <w:tcPr>
             <w:tcW w:w="2541" w:type="dxa"/>
+            <w:shd w:val="clear" w:color="auto" w:fill="BFBFBF" w:themeFill="background1" w:themeFillShade="BF"/>
+            <w:vAlign w:val="center"/>
           </w:tcPr>
           <w:p>
             <w:pPr>
@@ -1875,7 +2070,7 @@
                       <w:rPr>
                         <w:rFonts w:ascii="Cambria Math" w:hAnsi="Cambria Math"/>
                       </w:rPr>
-                      <m:t>c</m:t>
+                      <m:t>a</m:t>
                     </m:r>
                   </m:sub>
                 </m:sSub>
@@ -1927,7 +2122,7 @@
                           <w:rPr>
                             <w:rFonts w:ascii="Cambria Math" w:hAnsi="Cambria Math"/>
                           </w:rPr>
-                          <m:t>I</m:t>
+                          <m:t>N</m:t>
                         </m:r>
                       </m:e>
                       <m:sub>
@@ -1935,7 +2130,7 @@
                           <w:rPr>
                             <w:rFonts w:ascii="Cambria Math" w:hAnsi="Cambria Math"/>
                           </w:rPr>
-                          <m:t>ic</m:t>
+                          <m:t>ia</m:t>
                         </m:r>
                       </m:sub>
                     </m:sSub>
@@ -1975,9 +2170,11 @@
           <w:tcPr>
             <w:tcW w:w="2490" w:type="dxa"/>
             <w:gridSpan w:val="2"/>
+            <w:vAlign w:val="center"/>
           </w:tcPr>
           <w:p>
             <w:pPr>
+              <w:jc w:val="both"/>
               <w:rPr>
                 <w:sz w:val="20"/>
                 <w:szCs w:val="20"/>
@@ -1995,6 +2192,7 @@
         <w:tc>
           <w:tcPr>
             <w:tcW w:w="3120" w:type="dxa"/>
+            <w:vAlign w:val="center"/>
           </w:tcPr>
           <w:p>
             <w:pPr>
@@ -2056,6 +2254,8 @@
         <w:tc>
           <w:tcPr>
             <w:tcW w:w="2541" w:type="dxa"/>
+            <w:shd w:val="clear" w:color="auto" w:fill="BFBFBF" w:themeFill="background1" w:themeFillShade="BF"/>
+            <w:vAlign w:val="center"/>
           </w:tcPr>
           <w:p>
             <w:pPr>
@@ -2123,7 +2323,7 @@
                       <w:rPr>
                         <w:rFonts w:ascii="Cambria Math" w:hAnsi="Cambria Math"/>
                       </w:rPr>
-                      <m:t>c</m:t>
+                      <m:t>a</m:t>
                     </m:r>
                   </m:sub>
                 </m:sSub>
@@ -2195,7 +2395,7 @@
                                   <w:rPr>
                                     <w:rFonts w:ascii="Cambria Math" w:hAnsi="Cambria Math"/>
                                   </w:rPr>
-                                  <m:t>I</m:t>
+                                  <m:t>N</m:t>
                                 </m:r>
                               </m:e>
                               <m:sub>
@@ -2203,7 +2403,7 @@
                                   <w:rPr>
                                     <w:rFonts w:ascii="Cambria Math" w:hAnsi="Cambria Math"/>
                                   </w:rPr>
-                                  <m:t>ic</m:t>
+                                  <m:t>ia</m:t>
                                 </m:r>
                               </m:sub>
                             </m:sSub>
@@ -2257,9 +2457,11 @@
           <w:tcPr>
             <w:tcW w:w="2490" w:type="dxa"/>
             <w:gridSpan w:val="2"/>
+            <w:vAlign w:val="center"/>
           </w:tcPr>
           <w:p>
             <w:pPr>
+              <w:jc w:val="both"/>
               <w:rPr>
                 <w:sz w:val="20"/>
                 <w:szCs w:val="20"/>
@@ -2277,6 +2479,7 @@
         <w:tc>
           <w:tcPr>
             <w:tcW w:w="3120" w:type="dxa"/>
+            <w:vAlign w:val="center"/>
           </w:tcPr>
           <w:p>
             <w:pPr>
@@ -2345,6 +2548,8 @@
         <w:tc>
           <w:tcPr>
             <w:tcW w:w="2541" w:type="dxa"/>
+            <w:shd w:val="clear" w:color="auto" w:fill="BFBFBF" w:themeFill="background1" w:themeFillShade="BF"/>
+            <w:vAlign w:val="center"/>
           </w:tcPr>
           <w:p>
             <w:pPr>
@@ -2392,7 +2597,7 @@
                       <w:rPr>
                         <w:rFonts w:ascii="Cambria Math" w:hAnsi="Cambria Math"/>
                       </w:rPr>
-                      <m:t>c</m:t>
+                      <m:t>a</m:t>
                     </m:r>
                   </m:sub>
                 </m:sSub>
@@ -2550,7 +2755,7 @@
                                   <w:rPr>
                                     <w:rFonts w:ascii="Cambria Math" w:hAnsi="Cambria Math"/>
                                   </w:rPr>
-                                  <m:t>I</m:t>
+                                  <m:t>N</m:t>
                                 </m:r>
                               </m:e>
                               <m:sub>
@@ -2558,7 +2763,7 @@
                                   <w:rPr>
                                     <w:rFonts w:ascii="Cambria Math" w:hAnsi="Cambria Math"/>
                                   </w:rPr>
-                                  <m:t>ic</m:t>
+                                  <m:t>ia</m:t>
                                 </m:r>
                               </m:sub>
                             </m:sSub>
@@ -2576,24 +2781,27 @@
           <w:tcPr>
             <w:tcW w:w="2490" w:type="dxa"/>
             <w:gridSpan w:val="2"/>
+            <w:vAlign w:val="center"/>
           </w:tcPr>
           <w:p>
             <w:pPr>
-              <w:rPr>
-                <w:sz w:val="20"/>
-                <w:szCs w:val="20"/>
-              </w:rPr>
-            </w:pPr>
-            <w:r>
-              <w:rPr>
-                <w:sz w:val="20"/>
-                <w:szCs w:val="20"/>
-              </w:rPr>
-              <w:t xml:space="preserve">Partial </w:t>
-            </w:r>
-          </w:p>
-          <w:p>
-            <w:pPr>
+              <w:jc w:val="both"/>
+              <w:rPr>
+                <w:sz w:val="20"/>
+                <w:szCs w:val="20"/>
+              </w:rPr>
+            </w:pPr>
+            <w:r>
+              <w:rPr>
+                <w:sz w:val="20"/>
+                <w:szCs w:val="20"/>
+              </w:rPr>
+              <w:t>Partial</w:t>
+            </w:r>
+          </w:p>
+          <w:p>
+            <w:pPr>
+              <w:jc w:val="both"/>
               <w:rPr>
                 <w:sz w:val="20"/>
                 <w:szCs w:val="20"/>
@@ -2611,6 +2819,7 @@
         <w:tc>
           <w:tcPr>
             <w:tcW w:w="3120" w:type="dxa"/>
+            <w:vAlign w:val="center"/>
           </w:tcPr>
           <w:p>
             <w:pPr>
@@ -2672,6 +2881,8 @@
         <w:tc>
           <w:tcPr>
             <w:tcW w:w="2541" w:type="dxa"/>
+            <w:shd w:val="clear" w:color="auto" w:fill="BFBFBF" w:themeFill="background1" w:themeFillShade="BF"/>
+            <w:vAlign w:val="center"/>
           </w:tcPr>
           <w:p>
             <w:pPr>
@@ -2713,7 +2924,7 @@
                       <w:rPr>
                         <w:rFonts w:ascii="Cambria Math" w:hAnsi="Cambria Math"/>
                       </w:rPr>
-                      <m:t>I</m:t>
+                      <m:t>N</m:t>
                     </m:r>
                   </m:e>
                   <m:sub>
@@ -2721,7 +2932,7 @@
                       <w:rPr>
                         <w:rFonts w:ascii="Cambria Math" w:hAnsi="Cambria Math"/>
                       </w:rPr>
-                      <m:t>ic</m:t>
+                      <m:t>ia</m:t>
                     </m:r>
                   </m:sub>
                 </m:sSub>
@@ -2745,7 +2956,7 @@
                       <w:rPr>
                         <w:rFonts w:ascii="Cambria Math" w:hAnsi="Cambria Math"/>
                       </w:rPr>
-                      <m:t>min(I</m:t>
+                      <m:t>min(N</m:t>
                     </m:r>
                   </m:e>
                   <m:sub>
@@ -2753,7 +2964,7 @@
                       <w:rPr>
                         <w:rFonts w:ascii="Cambria Math" w:hAnsi="Cambria Math"/>
                       </w:rPr>
-                      <m:t>1c</m:t>
+                      <m:t>1a</m:t>
                     </m:r>
                   </m:sub>
                 </m:sSub>
@@ -2777,7 +2988,7 @@
                       <w:rPr>
                         <w:rFonts w:ascii="Cambria Math" w:hAnsi="Cambria Math"/>
                       </w:rPr>
-                      <m:t>I</m:t>
+                      <m:t>N</m:t>
                     </m:r>
                   </m:e>
                   <m:sub>
@@ -2785,7 +2996,7 @@
                       <w:rPr>
                         <w:rFonts w:ascii="Cambria Math" w:hAnsi="Cambria Math"/>
                       </w:rPr>
-                      <m:t>2c</m:t>
+                      <m:t>2a</m:t>
                     </m:r>
                   </m:sub>
                 </m:sSub>
@@ -2809,7 +3020,7 @@
                       <w:rPr>
                         <w:rFonts w:ascii="Cambria Math" w:hAnsi="Cambria Math"/>
                       </w:rPr>
-                      <m:t>I</m:t>
+                      <m:t>N</m:t>
                     </m:r>
                   </m:e>
                   <m:sub>
@@ -2817,7 +3028,7 @@
                       <w:rPr>
                         <w:rFonts w:ascii="Cambria Math" w:hAnsi="Cambria Math"/>
                       </w:rPr>
-                      <m:t>nc</m:t>
+                      <m:t>na</m:t>
                     </m:r>
                   </m:sub>
                 </m:sSub>
@@ -2835,9 +3046,11 @@
           <w:tcPr>
             <w:tcW w:w="2490" w:type="dxa"/>
             <w:gridSpan w:val="2"/>
+            <w:vAlign w:val="center"/>
           </w:tcPr>
           <w:p>
             <w:pPr>
+              <w:jc w:val="both"/>
               <w:rPr>
                 <w:sz w:val="20"/>
                 <w:szCs w:val="20"/>
@@ -2855,6 +3068,7 @@
         <w:tc>
           <w:tcPr>
             <w:tcW w:w="3120" w:type="dxa"/>
+            <w:vAlign w:val="center"/>
           </w:tcPr>
           <w:p>
             <w:pPr>
@@ -2927,6 +3141,8 @@
                     <w:rPr>
                       <w:rFonts w:ascii="Cambria Math" w:hAnsi="Cambria Math"/>
                       <w:i/>
+                      <w:sz w:val="20"/>
+                      <w:szCs w:val="20"/>
                     </w:rPr>
                   </m:ctrlPr>
                 </m:sSubPr>
@@ -2934,6 +3150,8 @@
                   <m:r>
                     <w:rPr>
                       <w:rFonts w:ascii="Cambria Math" w:hAnsi="Cambria Math"/>
+                      <w:sz w:val="20"/>
+                      <w:szCs w:val="20"/>
                     </w:rPr>
                     <m:t>score</m:t>
                   </m:r>
@@ -2942,30 +3160,48 @@
                   <m:r>
                     <w:rPr>
                       <w:rFonts w:ascii="Cambria Math" w:hAnsi="Cambria Math"/>
+                      <w:sz w:val="20"/>
+                      <w:szCs w:val="20"/>
                     </w:rPr>
-                    <m:t>c</m:t>
+                    <m:t>a</m:t>
                   </m:r>
                 </m:sub>
               </m:sSub>
             </m:oMath>
             <w:r>
-              <w:t xml:space="preserve">: the </w:t>
-            </w:r>
-            <w:r>
-              <w:t xml:space="preserve">composite score for alternative </w:t>
+              <w:rPr>
+                <w:sz w:val="20"/>
+                <w:szCs w:val="20"/>
+              </w:rPr>
+              <w:t xml:space="preserve">: the composite score for alternative </w:t>
             </w:r>
             <w:r>
               <w:rPr>
                 <w:i/>
                 <w:iCs/>
-              </w:rPr>
-              <w:t>c</w:t>
-            </w:r>
-            <w:r>
+                <w:sz w:val="20"/>
+                <w:szCs w:val="20"/>
+                <w:lang w:val="en-001"/>
+              </w:rPr>
+              <w:t>a</w:t>
+            </w:r>
+            <w:r>
+              <w:rPr>
+                <w:sz w:val="20"/>
+                <w:szCs w:val="20"/>
+              </w:rPr>
               <w:t>.</w:t>
             </w:r>
           </w:p>
           <w:p>
+            <w:pPr>
+              <w:rPr>
+                <w:i/>
+                <w:iCs/>
+                <w:sz w:val="20"/>
+                <w:szCs w:val="20"/>
+              </w:rPr>
+            </w:pPr>
             <m:oMath>
               <m:r>
                 <w:rPr>
@@ -2977,12 +3213,18 @@
               </m:r>
             </m:oMath>
             <w:r>
+              <w:rPr>
+                <w:sz w:val="20"/>
+                <w:szCs w:val="20"/>
+              </w:rPr>
               <w:t>: the number of indicators</w:t>
             </w:r>
             <w:r>
               <w:rPr>
                 <w:i/>
                 <w:iCs/>
+                <w:sz w:val="20"/>
+                <w:szCs w:val="20"/>
               </w:rPr>
               <w:t>.</w:t>
             </w:r>
@@ -2990,8 +3232,9 @@
           <w:p>
             <w:pPr>
               <w:rPr>
-                <w:i/>
-                <w:iCs/>
+                <w:sz w:val="20"/>
+                <w:szCs w:val="20"/>
+                <w:lang w:val="en-001"/>
               </w:rPr>
             </w:pPr>
             <m:oMath>
@@ -3001,6 +3244,8 @@
                     <w:rPr>
                       <w:rFonts w:ascii="Cambria Math" w:hAnsi="Cambria Math"/>
                       <w:i/>
+                      <w:sz w:val="20"/>
+                      <w:szCs w:val="20"/>
                     </w:rPr>
                   </m:ctrlPr>
                 </m:sSubPr>
@@ -3008,45 +3253,143 @@
                   <m:r>
                     <w:rPr>
                       <w:rFonts w:ascii="Cambria Math" w:hAnsi="Cambria Math"/>
+                      <w:sz w:val="20"/>
+                      <w:szCs w:val="20"/>
                     </w:rPr>
-                    <m:t>I</m:t>
+                    <m:t>w</m:t>
                   </m:r>
                 </m:e>
                 <m:sub>
                   <m:r>
                     <w:rPr>
                       <w:rFonts w:ascii="Cambria Math" w:hAnsi="Cambria Math"/>
+                      <w:sz w:val="20"/>
+                      <w:szCs w:val="20"/>
                     </w:rPr>
-                    <m:t>ic</m:t>
+                    <m:t>i</m:t>
                   </m:r>
                 </m:sub>
               </m:sSub>
             </m:oMath>
             <w:r>
-              <w:t xml:space="preserve">: the normalized value of indicator </w:t>
-            </w:r>
-            <w:proofErr w:type="spellStart"/>
-            <w:r>
-              <w:rPr>
+              <w:rPr>
+                <w:rFonts w:eastAsiaTheme="minorEastAsia"/>
+                <w:sz w:val="20"/>
+                <w:szCs w:val="20"/>
+                <w:lang w:val="en-001"/>
+              </w:rPr>
+              <w:t xml:space="preserve">: the weight of indicator </w:t>
+            </w:r>
+            <w:r>
+              <w:rPr>
+                <w:rFonts w:eastAsiaTheme="minorEastAsia"/>
                 <w:i/>
                 <w:iCs/>
+                <w:sz w:val="20"/>
+                <w:szCs w:val="20"/>
+                <w:lang w:val="en-001"/>
               </w:rPr>
               <w:t>i</w:t>
             </w:r>
-            <w:proofErr w:type="spellEnd"/>
-            <w:r>
-              <w:t xml:space="preserve"> for alternative </w:t>
-            </w:r>
-            <w:r>
+            <w:r>
+              <w:rPr>
+                <w:rFonts w:eastAsiaTheme="minorEastAsia"/>
+                <w:sz w:val="20"/>
+                <w:szCs w:val="20"/>
+                <w:lang w:val="en-001"/>
+              </w:rPr>
+              <w:t>.</w:t>
+            </w:r>
+          </w:p>
+          <w:p>
+            <w:pPr>
               <w:rPr>
                 <w:i/>
                 <w:iCs/>
-              </w:rPr>
-              <w:t>c.</w:t>
+                <w:sz w:val="20"/>
+                <w:szCs w:val="20"/>
+              </w:rPr>
+            </w:pPr>
+            <m:oMath>
+              <m:sSub>
+                <m:sSubPr>
+                  <m:ctrlPr>
+                    <w:rPr>
+                      <w:rFonts w:ascii="Cambria Math" w:hAnsi="Cambria Math"/>
+                      <w:i/>
+                      <w:sz w:val="20"/>
+                      <w:szCs w:val="20"/>
+                    </w:rPr>
+                  </m:ctrlPr>
+                </m:sSubPr>
+                <m:e>
+                  <m:r>
+                    <w:rPr>
+                      <w:rFonts w:ascii="Cambria Math" w:hAnsi="Cambria Math"/>
+                      <w:sz w:val="20"/>
+                      <w:szCs w:val="20"/>
+                    </w:rPr>
+                    <m:t>N</m:t>
+                  </m:r>
+                </m:e>
+                <m:sub>
+                  <m:r>
+                    <w:rPr>
+                      <w:rFonts w:ascii="Cambria Math" w:hAnsi="Cambria Math"/>
+                      <w:sz w:val="20"/>
+                      <w:szCs w:val="20"/>
+                    </w:rPr>
+                    <m:t>ia</m:t>
+                  </m:r>
+                </m:sub>
+              </m:sSub>
+            </m:oMath>
+            <w:r>
+              <w:rPr>
+                <w:sz w:val="20"/>
+                <w:szCs w:val="20"/>
+              </w:rPr>
+              <w:t xml:space="preserve">: the normalized value of indicator </w:t>
+            </w:r>
+            <w:r>
+              <w:rPr>
+                <w:i/>
+                <w:iCs/>
+                <w:sz w:val="20"/>
+                <w:szCs w:val="20"/>
+              </w:rPr>
+              <w:t>i</w:t>
+            </w:r>
+            <w:r>
+              <w:rPr>
+                <w:sz w:val="20"/>
+                <w:szCs w:val="20"/>
+              </w:rPr>
+              <w:t xml:space="preserve"> for alternative </w:t>
+            </w:r>
+            <w:r>
+              <w:rPr>
+                <w:i/>
+                <w:iCs/>
+                <w:sz w:val="20"/>
+                <w:szCs w:val="20"/>
+                <w:lang w:val="en-001"/>
+              </w:rPr>
+              <w:t>a</w:t>
+            </w:r>
+            <w:r>
+              <w:rPr>
+                <w:i/>
+                <w:iCs/>
+                <w:sz w:val="20"/>
+                <w:szCs w:val="20"/>
+              </w:rPr>
+              <w:t>.</w:t>
             </w:r>
           </w:p>
         </w:tc>
       </w:tr>
+      <w:bookmarkEnd w:id="1"/>
     </w:tbl>
     <w:p/>
     <w:p/>
@@ -3086,13 +3429,7 @@
       </w:pPr>
       <w:r>
         <w:lastRenderedPageBreak/>
-        <w:t xml:space="preserve">Table </w:t>
-      </w:r>
-      <w:r>
-        <w:t>3: ProMCDA usages.</w:t>
-      </w:r>
-      <w:r>
-        <w:t xml:space="preserve"> </w:t>
+        <w:t xml:space="preserve">Table 3: ProMCDA usages. </w:t>
       </w:r>
     </w:p>
     <w:p>
@@ -3115,9 +3452,9 @@
         <w:tblLook w:val="04A0" w:firstRow="1" w:lastRow="0" w:firstColumn="1" w:lastColumn="0" w:noHBand="0" w:noVBand="1"/>
       </w:tblPr>
       <w:tblGrid>
-        <w:gridCol w:w="2830"/>
-        <w:gridCol w:w="3119"/>
-        <w:gridCol w:w="5528"/>
+        <w:gridCol w:w="3114"/>
+        <w:gridCol w:w="3544"/>
+        <w:gridCol w:w="4819"/>
       </w:tblGrid>
       <w:tr>
         <w:trPr>
@@ -3126,7 +3463,8 @@
         </w:trPr>
         <w:tc>
           <w:tcPr>
-            <w:tcW w:w="2830" w:type="dxa"/>
+            <w:tcW w:w="3114" w:type="dxa"/>
+            <w:shd w:val="clear" w:color="auto" w:fill="BFBFBF" w:themeFill="background1" w:themeFillShade="BF"/>
           </w:tcPr>
           <w:p>
             <w:pPr>
@@ -3134,16 +3472,12 @@
               <w:rPr>
                 <w:b/>
                 <w:bCs/>
-                <w:sz w:val="28"/>
-                <w:szCs w:val="28"/>
-              </w:rPr>
-            </w:pPr>
-            <w:r>
-              <w:rPr>
-                <w:b/>
-                <w:bCs/>
-                <w:sz w:val="28"/>
-                <w:szCs w:val="28"/>
+              </w:rPr>
+            </w:pPr>
+            <w:r>
+              <w:rPr>
+                <w:b/>
+                <w:bCs/>
               </w:rPr>
               <w:t>Possible usages of ProMCDA</w:t>
             </w:r>
@@ -3151,7 +3485,8 @@
         </w:tc>
         <w:tc>
           <w:tcPr>
-            <w:tcW w:w="3119" w:type="dxa"/>
+            <w:tcW w:w="3544" w:type="dxa"/>
+            <w:shd w:val="clear" w:color="auto" w:fill="BFBFBF" w:themeFill="background1" w:themeFillShade="BF"/>
           </w:tcPr>
           <w:p>
             <w:pPr>
@@ -3159,16 +3494,12 @@
               <w:rPr>
                 <w:b/>
                 <w:bCs/>
-                <w:sz w:val="28"/>
-                <w:szCs w:val="28"/>
-              </w:rPr>
-            </w:pPr>
-            <w:r>
-              <w:rPr>
-                <w:b/>
-                <w:bCs/>
-                <w:sz w:val="28"/>
-                <w:szCs w:val="28"/>
+              </w:rPr>
+            </w:pPr>
+            <w:r>
+              <w:rPr>
+                <w:b/>
+                <w:bCs/>
               </w:rPr>
               <w:t>Specifications</w:t>
             </w:r>
@@ -3176,7 +3507,8 @@
         </w:tc>
         <w:tc>
           <w:tcPr>
-            <w:tcW w:w="5528" w:type="dxa"/>
+            <w:tcW w:w="4819" w:type="dxa"/>
+            <w:shd w:val="clear" w:color="auto" w:fill="BFBFBF" w:themeFill="background1" w:themeFillShade="BF"/>
           </w:tcPr>
           <w:p>
             <w:pPr>
@@ -3184,16 +3516,12 @@
               <w:rPr>
                 <w:b/>
                 <w:bCs/>
-                <w:sz w:val="28"/>
-                <w:szCs w:val="28"/>
-              </w:rPr>
-            </w:pPr>
-            <w:r>
-              <w:rPr>
-                <w:b/>
-                <w:bCs/>
-                <w:sz w:val="28"/>
-                <w:szCs w:val="28"/>
+              </w:rPr>
+            </w:pPr>
+            <w:r>
+              <w:rPr>
+                <w:b/>
+                <w:bCs/>
               </w:rPr>
               <w:t>Notes</w:t>
             </w:r>
@@ -3206,7 +3534,8 @@
         </w:trPr>
         <w:tc>
           <w:tcPr>
-            <w:tcW w:w="2830" w:type="dxa"/>
+            <w:tcW w:w="3114" w:type="dxa"/>
+            <w:vAlign w:val="center"/>
           </w:tcPr>
           <w:p>
             <w:pPr>
@@ -3227,36 +3556,65 @@
           <w:p>
             <w:pPr>
               <w:jc w:val="both"/>
-            </w:pPr>
-            <w:r>
+              <w:rPr>
+                <w:sz w:val="20"/>
+                <w:szCs w:val="20"/>
+              </w:rPr>
+            </w:pPr>
+            <w:r>
+              <w:rPr>
+                <w:sz w:val="20"/>
+                <w:szCs w:val="20"/>
+              </w:rPr>
               <w:t>N</w:t>
             </w:r>
             <w:r>
+              <w:rPr>
+                <w:sz w:val="20"/>
+                <w:szCs w:val="20"/>
+              </w:rPr>
               <w:t xml:space="preserve">o </w:t>
             </w:r>
             <w:r>
+              <w:rPr>
+                <w:sz w:val="20"/>
+                <w:szCs w:val="20"/>
+              </w:rPr>
               <w:t>sensitivity</w:t>
             </w:r>
             <w:r>
+              <w:rPr>
+                <w:sz w:val="20"/>
+                <w:szCs w:val="20"/>
+              </w:rPr>
               <w:t xml:space="preserve"> nor </w:t>
             </w:r>
             <w:r>
+              <w:rPr>
+                <w:sz w:val="20"/>
+                <w:szCs w:val="20"/>
+              </w:rPr>
               <w:t>robustness</w:t>
             </w:r>
             <w:r>
-              <w:t xml:space="preserve"> analysis</w:t>
-            </w:r>
-            <w:r>
-              <w:t xml:space="preserve"> is performed</w:t>
-            </w:r>
-            <w:r>
+              <w:rPr>
+                <w:sz w:val="20"/>
+                <w:szCs w:val="20"/>
+              </w:rPr>
+              <w:t xml:space="preserve"> analysis is performed</w:t>
+            </w:r>
+            <w:r>
+              <w:rPr>
+                <w:sz w:val="20"/>
+                <w:szCs w:val="20"/>
+              </w:rPr>
               <w:t>.</w:t>
             </w:r>
           </w:p>
         </w:tc>
         <w:tc>
           <w:tcPr>
-            <w:tcW w:w="3119" w:type="dxa"/>
+            <w:tcW w:w="3544" w:type="dxa"/>
             <w:vAlign w:val="center"/>
           </w:tcPr>
           <w:p>
@@ -3264,41 +3622,98 @@
               <w:jc w:val="both"/>
               <w:rPr>
                 <w:rFonts w:eastAsiaTheme="minorEastAsia"/>
+                <w:sz w:val="20"/>
+                <w:szCs w:val="20"/>
               </w:rPr>
             </w:pPr>
             <w:r>
               <w:rPr>
                 <w:rFonts w:eastAsiaTheme="minorEastAsia"/>
+                <w:sz w:val="20"/>
+                <w:szCs w:val="20"/>
               </w:rPr>
               <w:t>T</w:t>
             </w:r>
             <w:r>
               <w:rPr>
                 <w:rFonts w:eastAsiaTheme="minorEastAsia"/>
-              </w:rPr>
-              <w:t xml:space="preserve">he </w:t>
+                <w:sz w:val="20"/>
+                <w:szCs w:val="20"/>
+              </w:rPr>
+              <w:t>he</w:t>
             </w:r>
             <w:r>
               <w:rPr>
                 <w:rFonts w:eastAsiaTheme="minorEastAsia"/>
+                <w:sz w:val="20"/>
+                <w:szCs w:val="20"/>
+                <w:lang w:val="en-001"/>
+              </w:rPr>
+              <w:t xml:space="preserve"> </w:t>
+            </w:r>
+            <w:r>
+              <w:rPr>
+                <w:rFonts w:eastAsiaTheme="minorEastAsia"/>
+                <w:sz w:val="20"/>
+                <w:szCs w:val="20"/>
               </w:rPr>
               <w:t xml:space="preserve">specific </w:t>
             </w:r>
             <w:r>
               <w:rPr>
                 <w:rFonts w:eastAsiaTheme="minorEastAsia"/>
-              </w:rPr>
-              <w:t>pair normalization/aggregation to be used for the evaluation</w:t>
+                <w:sz w:val="20"/>
+                <w:szCs w:val="20"/>
+              </w:rPr>
+              <w:t>pair normalization</w:t>
             </w:r>
             <w:r>
               <w:rPr>
                 <w:rFonts w:eastAsiaTheme="minorEastAsia"/>
+                <w:sz w:val="20"/>
+                <w:szCs w:val="20"/>
+                <w:lang w:val="en-001"/>
+              </w:rPr>
+              <w:t xml:space="preserve"> </w:t>
+            </w:r>
+            <w:r>
+              <w:rPr>
+                <w:rFonts w:eastAsiaTheme="minorEastAsia"/>
+                <w:sz w:val="20"/>
+                <w:szCs w:val="20"/>
+              </w:rPr>
+              <w:t>/</w:t>
+            </w:r>
+            <w:r>
+              <w:rPr>
+                <w:rFonts w:eastAsiaTheme="minorEastAsia"/>
+                <w:sz w:val="20"/>
+                <w:szCs w:val="20"/>
+                <w:lang w:val="en-001"/>
+              </w:rPr>
+              <w:t xml:space="preserve"> </w:t>
+            </w:r>
+            <w:r>
+              <w:rPr>
+                <w:rFonts w:eastAsiaTheme="minorEastAsia"/>
+                <w:sz w:val="20"/>
+                <w:szCs w:val="20"/>
+              </w:rPr>
+              <w:t>aggregation to be used for the evaluation</w:t>
+            </w:r>
+            <w:r>
+              <w:rPr>
+                <w:rFonts w:eastAsiaTheme="minorEastAsia"/>
+                <w:sz w:val="20"/>
+                <w:szCs w:val="20"/>
               </w:rPr>
               <w:t xml:space="preserve"> of the alternatives</w:t>
             </w:r>
             <w:r>
               <w:rPr>
                 <w:rFonts w:eastAsiaTheme="minorEastAsia"/>
+                <w:sz w:val="20"/>
+                <w:szCs w:val="20"/>
               </w:rPr>
               <w:t>.</w:t>
             </w:r>
@@ -3306,13 +3721,21 @@
         </w:tc>
         <w:tc>
           <w:tcPr>
-            <w:tcW w:w="5528" w:type="dxa"/>
+            <w:tcW w:w="4819" w:type="dxa"/>
+            <w:vAlign w:val="center"/>
           </w:tcPr>
           <w:p>
             <w:pPr>
-              <w:jc w:val="both"/>
-            </w:pPr>
-            <w:r>
+              <w:rPr>
+                <w:sz w:val="20"/>
+                <w:szCs w:val="20"/>
+              </w:rPr>
+            </w:pPr>
+            <w:r>
+              <w:rPr>
+                <w:sz w:val="20"/>
+                <w:szCs w:val="20"/>
+              </w:rPr>
               <w:t>For a fully controlled MCDA.</w:t>
             </w:r>
           </w:p>
@@ -3324,7 +3747,8 @@
         </w:trPr>
         <w:tc>
           <w:tcPr>
-            <w:tcW w:w="2830" w:type="dxa"/>
+            <w:tcW w:w="3114" w:type="dxa"/>
+            <w:vAlign w:val="center"/>
           </w:tcPr>
           <w:p>
             <w:pPr>
@@ -3352,21 +3776,37 @@
           <w:p>
             <w:pPr>
               <w:jc w:val="both"/>
-            </w:pPr>
-            <w:r>
+              <w:rPr>
+                <w:sz w:val="20"/>
+                <w:szCs w:val="20"/>
+              </w:rPr>
+            </w:pPr>
+            <w:r>
+              <w:rPr>
+                <w:sz w:val="20"/>
+                <w:szCs w:val="20"/>
+              </w:rPr>
               <w:t>F</w:t>
             </w:r>
             <w:r>
+              <w:rPr>
+                <w:sz w:val="20"/>
+                <w:szCs w:val="20"/>
+              </w:rPr>
               <w:t>ocus is on the role of the normalization and aggregation functions</w:t>
             </w:r>
             <w:r>
+              <w:rPr>
+                <w:sz w:val="20"/>
+                <w:szCs w:val="20"/>
+              </w:rPr>
               <w:t>.</w:t>
             </w:r>
           </w:p>
         </w:tc>
         <w:tc>
           <w:tcPr>
-            <w:tcW w:w="3119" w:type="dxa"/>
+            <w:tcW w:w="3544" w:type="dxa"/>
             <w:vAlign w:val="center"/>
           </w:tcPr>
           <w:p>
@@ -3374,11 +3814,15 @@
               <w:jc w:val="both"/>
               <w:rPr>
                 <w:rFonts w:eastAsiaTheme="minorEastAsia"/>
+                <w:sz w:val="20"/>
+                <w:szCs w:val="20"/>
               </w:rPr>
             </w:pPr>
             <w:r>
               <w:rPr>
                 <w:rFonts w:eastAsiaTheme="minorEastAsia"/>
+                <w:sz w:val="20"/>
+                <w:szCs w:val="20"/>
               </w:rPr>
               <w:t>All normalization and aggregation pairs are used for the evaluation of the alternatives.</w:t>
             </w:r>
@@ -3386,25 +3830,50 @@
         </w:tc>
         <w:tc>
           <w:tcPr>
-            <w:tcW w:w="5528" w:type="dxa"/>
+            <w:tcW w:w="4819" w:type="dxa"/>
+            <w:vAlign w:val="center"/>
           </w:tcPr>
           <w:p>
             <w:pPr>
               <w:jc w:val="both"/>
-            </w:pPr>
-            <w:r>
+              <w:rPr>
+                <w:sz w:val="20"/>
+                <w:szCs w:val="20"/>
+              </w:rPr>
+            </w:pPr>
+            <w:r>
+              <w:rPr>
+                <w:sz w:val="20"/>
+                <w:szCs w:val="20"/>
+              </w:rPr>
               <w:t>Each pair normalization/aggregation</w:t>
             </w:r>
             <w:r>
+              <w:rPr>
+                <w:sz w:val="20"/>
+                <w:szCs w:val="20"/>
+              </w:rPr>
               <w:t xml:space="preserve"> </w:t>
             </w:r>
             <w:r>
+              <w:rPr>
+                <w:sz w:val="20"/>
+                <w:szCs w:val="20"/>
+              </w:rPr>
               <w:t>will produce different score</w:t>
             </w:r>
             <w:r>
+              <w:rPr>
+                <w:sz w:val="20"/>
+                <w:szCs w:val="20"/>
+              </w:rPr>
               <w:t>s</w:t>
             </w:r>
             <w:r>
+              <w:rPr>
+                <w:sz w:val="20"/>
+                <w:szCs w:val="20"/>
+              </w:rPr>
               <w:t xml:space="preserve"> for every alternative.</w:t>
             </w:r>
           </w:p>
@@ -3422,6 +3891,8 @@
               <w:rPr>
                 <w:b/>
                 <w:bCs/>
+                <w:sz w:val="20"/>
+                <w:szCs w:val="20"/>
               </w:rPr>
               <w:t xml:space="preserve">The </w:t>
             </w:r>
@@ -3429,6 +3900,8 @@
               <w:rPr>
                 <w:b/>
                 <w:bCs/>
+                <w:sz w:val="20"/>
+                <w:szCs w:val="20"/>
               </w:rPr>
               <w:t>sensitivity</w:t>
             </w:r>
@@ -3436,6 +3909,8 @@
               <w:rPr>
                 <w:b/>
                 <w:bCs/>
+                <w:sz w:val="20"/>
+                <w:szCs w:val="20"/>
               </w:rPr>
               <w:t xml:space="preserve"> analysis</w:t>
             </w:r>
@@ -3443,6 +3918,8 @@
               <w:rPr>
                 <w:b/>
                 <w:bCs/>
+                <w:sz w:val="20"/>
+                <w:szCs w:val="20"/>
               </w:rPr>
               <w:t xml:space="preserve"> can be associated</w:t>
             </w:r>
@@ -3450,6 +3927,8 @@
               <w:rPr>
                 <w:b/>
                 <w:bCs/>
+                <w:sz w:val="20"/>
+                <w:szCs w:val="20"/>
               </w:rPr>
               <w:t xml:space="preserve"> </w:t>
             </w:r>
@@ -3457,6 +3936,8 @@
               <w:rPr>
                 <w:b/>
                 <w:bCs/>
+                <w:sz w:val="20"/>
+                <w:szCs w:val="20"/>
               </w:rPr>
               <w:t xml:space="preserve">with the </w:t>
             </w:r>
@@ -3464,6 +3945,8 @@
               <w:rPr>
                 <w:b/>
                 <w:bCs/>
+                <w:sz w:val="20"/>
+                <w:szCs w:val="20"/>
               </w:rPr>
               <w:t>robustness</w:t>
             </w:r>
@@ -3471,6 +3954,8 @@
               <w:rPr>
                 <w:b/>
                 <w:bCs/>
+                <w:sz w:val="20"/>
+                <w:szCs w:val="20"/>
               </w:rPr>
               <w:t xml:space="preserve"> analysis</w:t>
             </w:r>
@@ -3478,6 +3963,8 @@
               <w:rPr>
                 <w:b/>
                 <w:bCs/>
+                <w:sz w:val="20"/>
+                <w:szCs w:val="20"/>
               </w:rPr>
               <w:t xml:space="preserve"> </w:t>
             </w:r>
@@ -3485,6 +3972,8 @@
               <w:rPr>
                 <w:b/>
                 <w:bCs/>
+                <w:sz w:val="20"/>
+                <w:szCs w:val="20"/>
               </w:rPr>
               <w:t>due to the weights or the indicators.</w:t>
             </w:r>
@@ -3498,7 +3987,8 @@
         </w:trPr>
         <w:tc>
           <w:tcPr>
-            <w:tcW w:w="2830" w:type="dxa"/>
+            <w:tcW w:w="3114" w:type="dxa"/>
+            <w:vAlign w:val="center"/>
           </w:tcPr>
           <w:p>
             <w:pPr>
@@ -3520,7 +4010,7 @@
                 <w:b/>
                 <w:bCs/>
               </w:rPr>
-              <w:t xml:space="preserve"> analysis of one weight at time.</w:t>
+              <w:t xml:space="preserve"> analysis of one weight at time</w:t>
             </w:r>
           </w:p>
           <w:p>
@@ -3529,31 +4019,50 @@
               <w:rPr>
                 <w:b/>
                 <w:bCs/>
-              </w:rPr>
-            </w:pPr>
-            <w:r>
+                <w:sz w:val="20"/>
+                <w:szCs w:val="20"/>
+              </w:rPr>
+            </w:pPr>
+            <w:r>
+              <w:rPr>
+                <w:sz w:val="20"/>
+                <w:szCs w:val="20"/>
+              </w:rPr>
               <w:t>F</w:t>
             </w:r>
             <w:r>
-              <w:t xml:space="preserve">ocus is on the role of </w:t>
-            </w:r>
-            <w:r>
-              <w:t xml:space="preserve">one indicator </w:t>
-            </w:r>
-            <w:r>
+              <w:rPr>
+                <w:sz w:val="20"/>
+                <w:szCs w:val="20"/>
+              </w:rPr>
+              <w:t xml:space="preserve">ocus is on the role of one indicator </w:t>
+            </w:r>
+            <w:r>
+              <w:rPr>
+                <w:sz w:val="20"/>
+                <w:szCs w:val="20"/>
+              </w:rPr>
               <w:t xml:space="preserve">and its relative weight </w:t>
             </w:r>
             <w:r>
+              <w:rPr>
+                <w:sz w:val="20"/>
+                <w:szCs w:val="20"/>
+              </w:rPr>
               <w:t>at time</w:t>
             </w:r>
             <w:r>
+              <w:rPr>
+                <w:sz w:val="20"/>
+                <w:szCs w:val="20"/>
+              </w:rPr>
               <w:t>.</w:t>
             </w:r>
           </w:p>
         </w:tc>
         <w:tc>
           <w:tcPr>
-            <w:tcW w:w="3119" w:type="dxa"/>
+            <w:tcW w:w="3544" w:type="dxa"/>
             <w:vAlign w:val="center"/>
           </w:tcPr>
           <w:p>
@@ -3561,68 +4070,92 @@
               <w:jc w:val="both"/>
               <w:rPr>
                 <w:rFonts w:eastAsiaTheme="minorEastAsia"/>
+                <w:sz w:val="20"/>
+                <w:szCs w:val="20"/>
               </w:rPr>
             </w:pPr>
             <w:r>
               <w:rPr>
                 <w:rFonts w:eastAsiaTheme="minorEastAsia"/>
+                <w:sz w:val="20"/>
+                <w:szCs w:val="20"/>
               </w:rPr>
               <w:t>One single weight at time is sampled from the uniform distribution [0,1].</w:t>
             </w:r>
-          </w:p>
-          <w:p>
-            <w:pPr>
-              <w:rPr>
-                <w:rFonts w:eastAsiaTheme="minorEastAsia"/>
-              </w:rPr>
-            </w:pPr>
-          </w:p>
-          <w:p>
-            <w:pPr>
-              <w:rPr>
-                <w:rFonts w:eastAsiaTheme="minorEastAsia"/>
-              </w:rPr>
-            </w:pPr>
-          </w:p>
-          <w:p>
-            <w:pPr>
-              <w:rPr>
-                <w:rFonts w:eastAsiaTheme="minorEastAsia"/>
-              </w:rPr>
-            </w:pPr>
           </w:p>
         </w:tc>
         <w:tc>
           <w:tcPr>
-            <w:tcW w:w="5528" w:type="dxa"/>
+            <w:tcW w:w="4819" w:type="dxa"/>
+            <w:vAlign w:val="center"/>
           </w:tcPr>
           <w:p>
-            <w:r>
+            <w:pPr>
+              <w:jc w:val="both"/>
+              <w:rPr>
+                <w:sz w:val="20"/>
+                <w:szCs w:val="20"/>
+              </w:rPr>
+            </w:pPr>
+            <w:r>
+              <w:rPr>
+                <w:sz w:val="20"/>
+                <w:szCs w:val="20"/>
+              </w:rPr>
               <w:t xml:space="preserve">This </w:t>
             </w:r>
             <w:r>
+              <w:rPr>
+                <w:sz w:val="20"/>
+                <w:szCs w:val="20"/>
+              </w:rPr>
               <w:t>run</w:t>
             </w:r>
             <w:r>
+              <w:rPr>
+                <w:sz w:val="20"/>
+                <w:szCs w:val="20"/>
+              </w:rPr>
               <w:t xml:space="preserve"> can help investigate the importance of each indicator for the final score</w:t>
             </w:r>
             <w:r>
+              <w:rPr>
+                <w:sz w:val="20"/>
+                <w:szCs w:val="20"/>
+              </w:rPr>
               <w:t>s</w:t>
             </w:r>
             <w:r>
+              <w:rPr>
+                <w:sz w:val="20"/>
+                <w:szCs w:val="20"/>
+              </w:rPr>
               <w:t xml:space="preserve">. </w:t>
             </w:r>
             <w:r>
+              <w:rPr>
+                <w:sz w:val="20"/>
+                <w:szCs w:val="20"/>
+              </w:rPr>
               <w:t>Average results are reported a number-of-indicator times.</w:t>
             </w:r>
           </w:p>
           <w:p>
+            <w:pPr>
+              <w:jc w:val="both"/>
+              <w:rPr>
+                <w:sz w:val="20"/>
+                <w:szCs w:val="20"/>
+              </w:rPr>
+            </w:pPr>
             <w:r>
               <w:rPr>
                 <w:b/>
                 <w:bCs/>
                 <w:i/>
                 <w:iCs/>
+                <w:sz w:val="20"/>
+                <w:szCs w:val="20"/>
               </w:rPr>
               <w:t xml:space="preserve">This </w:t>
             </w:r>
@@ -3632,6 +4165,8 @@
                 <w:bCs/>
                 <w:i/>
                 <w:iCs/>
+                <w:sz w:val="20"/>
+                <w:szCs w:val="20"/>
               </w:rPr>
               <w:t>robustness</w:t>
             </w:r>
@@ -3641,6 +4176,8 @@
                 <w:bCs/>
                 <w:i/>
                 <w:iCs/>
+                <w:sz w:val="20"/>
+                <w:szCs w:val="20"/>
               </w:rPr>
               <w:t xml:space="preserve"> analysis cannot be used together with the </w:t>
             </w:r>
@@ -3650,6 +4187,8 @@
                 <w:bCs/>
                 <w:i/>
                 <w:iCs/>
+                <w:sz w:val="20"/>
+                <w:szCs w:val="20"/>
               </w:rPr>
               <w:t>robustness</w:t>
             </w:r>
@@ -3659,6 +4198,8 @@
                 <w:bCs/>
                 <w:i/>
                 <w:iCs/>
+                <w:sz w:val="20"/>
+                <w:szCs w:val="20"/>
               </w:rPr>
               <w:t xml:space="preserve"> analysis associated </w:t>
             </w:r>
@@ -3668,6 +4209,8 @@
                 <w:bCs/>
                 <w:i/>
                 <w:iCs/>
+                <w:sz w:val="20"/>
+                <w:szCs w:val="20"/>
               </w:rPr>
               <w:t>with</w:t>
             </w:r>
@@ -3677,6 +4220,8 @@
                 <w:bCs/>
                 <w:i/>
                 <w:iCs/>
+                <w:sz w:val="20"/>
+                <w:szCs w:val="20"/>
               </w:rPr>
               <w:t xml:space="preserve"> the indicators</w:t>
             </w:r>
@@ -3686,6 +4231,8 @@
                 <w:bCs/>
                 <w:i/>
                 <w:iCs/>
+                <w:sz w:val="20"/>
+                <w:szCs w:val="20"/>
               </w:rPr>
               <w:t>.</w:t>
             </w:r>
@@ -3698,7 +4245,8 @@
         </w:trPr>
         <w:tc>
           <w:tcPr>
-            <w:tcW w:w="2830" w:type="dxa"/>
+            <w:tcW w:w="3114" w:type="dxa"/>
+            <w:vAlign w:val="center"/>
           </w:tcPr>
           <w:p>
             <w:pPr>
@@ -3720,7 +4268,7 @@
                 <w:b/>
                 <w:bCs/>
               </w:rPr>
-              <w:t xml:space="preserve"> analysis of all weights.</w:t>
+              <w:t xml:space="preserve"> analysis of all weights</w:t>
             </w:r>
           </w:p>
           <w:p>
@@ -3731,25 +4279,36 @@
                 <w:bCs/>
                 <w:i/>
                 <w:iCs/>
-              </w:rPr>
-            </w:pPr>
-            <w:r>
+                <w:sz w:val="20"/>
+                <w:szCs w:val="20"/>
+              </w:rPr>
+            </w:pPr>
+            <w:r>
+              <w:rPr>
+                <w:sz w:val="20"/>
+                <w:szCs w:val="20"/>
+              </w:rPr>
               <w:t>F</w:t>
             </w:r>
             <w:r>
-              <w:t xml:space="preserve">ocus is on the role of </w:t>
-            </w:r>
-            <w:r>
-              <w:t>the weights</w:t>
-            </w:r>
-            <w:r>
+              <w:rPr>
+                <w:sz w:val="20"/>
+                <w:szCs w:val="20"/>
+              </w:rPr>
+              <w:t>ocus is on the role of the weights</w:t>
+            </w:r>
+            <w:r>
+              <w:rPr>
+                <w:sz w:val="20"/>
+                <w:szCs w:val="20"/>
+              </w:rPr>
               <w:t>.</w:t>
             </w:r>
           </w:p>
         </w:tc>
         <w:tc>
           <w:tcPr>
-            <w:tcW w:w="3119" w:type="dxa"/>
+            <w:tcW w:w="3544" w:type="dxa"/>
             <w:vAlign w:val="center"/>
           </w:tcPr>
           <w:p>
@@ -3757,48 +4316,85 @@
               <w:jc w:val="both"/>
               <w:rPr>
                 <w:rFonts w:eastAsiaTheme="minorEastAsia"/>
+                <w:sz w:val="20"/>
+                <w:szCs w:val="20"/>
               </w:rPr>
             </w:pPr>
             <w:r>
               <w:rPr>
                 <w:rFonts w:eastAsiaTheme="minorEastAsia"/>
+                <w:sz w:val="20"/>
+                <w:szCs w:val="20"/>
               </w:rPr>
               <w:t>All weights are sampled from the uniform distribution [0,1].</w:t>
             </w:r>
           </w:p>
-          <w:p/>
         </w:tc>
         <w:tc>
           <w:tcPr>
-            <w:tcW w:w="5528" w:type="dxa"/>
+            <w:tcW w:w="4819" w:type="dxa"/>
+            <w:vAlign w:val="center"/>
           </w:tcPr>
           <w:p>
-            <w:r>
+            <w:pPr>
+              <w:jc w:val="both"/>
+              <w:rPr>
+                <w:sz w:val="20"/>
+                <w:szCs w:val="20"/>
+              </w:rPr>
+            </w:pPr>
+            <w:r>
+              <w:rPr>
+                <w:sz w:val="20"/>
+                <w:szCs w:val="20"/>
+              </w:rPr>
               <w:t xml:space="preserve">This run can help understanding the </w:t>
             </w:r>
             <w:r>
+              <w:rPr>
+                <w:sz w:val="20"/>
+                <w:szCs w:val="20"/>
+              </w:rPr>
               <w:t xml:space="preserve">overall </w:t>
             </w:r>
             <w:r>
+              <w:rPr>
+                <w:sz w:val="20"/>
+                <w:szCs w:val="20"/>
+              </w:rPr>
               <w:t xml:space="preserve">impact of the uncertainty </w:t>
             </w:r>
             <w:r>
+              <w:rPr>
+                <w:sz w:val="20"/>
+                <w:szCs w:val="20"/>
+              </w:rPr>
               <w:t>due to</w:t>
             </w:r>
             <w:r>
+              <w:rPr>
+                <w:sz w:val="20"/>
+                <w:szCs w:val="20"/>
+              </w:rPr>
               <w:t xml:space="preserve"> the weights.</w:t>
             </w:r>
-            <w:r>
-              <w:t xml:space="preserve"> </w:t>
-            </w:r>
-          </w:p>
-          <w:p>
+          </w:p>
+          <w:p>
+            <w:pPr>
+              <w:jc w:val="both"/>
+              <w:rPr>
+                <w:sz w:val="20"/>
+                <w:szCs w:val="20"/>
+              </w:rPr>
+            </w:pPr>
             <w:r>
               <w:rPr>
                 <w:b/>
                 <w:bCs/>
                 <w:i/>
                 <w:iCs/>
+                <w:sz w:val="20"/>
+                <w:szCs w:val="20"/>
               </w:rPr>
               <w:t xml:space="preserve">This </w:t>
             </w:r>
@@ -3808,6 +4404,8 @@
                 <w:bCs/>
                 <w:i/>
                 <w:iCs/>
+                <w:sz w:val="20"/>
+                <w:szCs w:val="20"/>
               </w:rPr>
               <w:t>robustness</w:t>
             </w:r>
@@ -3817,6 +4415,8 @@
                 <w:bCs/>
                 <w:i/>
                 <w:iCs/>
+                <w:sz w:val="20"/>
+                <w:szCs w:val="20"/>
               </w:rPr>
               <w:t xml:space="preserve"> analysis cannot be used together with the </w:t>
             </w:r>
@@ -3826,6 +4426,8 @@
                 <w:bCs/>
                 <w:i/>
                 <w:iCs/>
+                <w:sz w:val="20"/>
+                <w:szCs w:val="20"/>
               </w:rPr>
               <w:t>robustness</w:t>
             </w:r>
@@ -3835,6 +4437,8 @@
                 <w:bCs/>
                 <w:i/>
                 <w:iCs/>
+                <w:sz w:val="20"/>
+                <w:szCs w:val="20"/>
               </w:rPr>
               <w:t xml:space="preserve"> analysis associated </w:t>
             </w:r>
@@ -3844,6 +4448,8 @@
                 <w:bCs/>
                 <w:i/>
                 <w:iCs/>
+                <w:sz w:val="20"/>
+                <w:szCs w:val="20"/>
               </w:rPr>
               <w:t>with</w:t>
             </w:r>
@@ -3853,6 +4459,8 @@
                 <w:bCs/>
                 <w:i/>
                 <w:iCs/>
+                <w:sz w:val="20"/>
+                <w:szCs w:val="20"/>
               </w:rPr>
               <w:t xml:space="preserve"> the indicators</w:t>
             </w:r>
@@ -3862,6 +4470,8 @@
                 <w:bCs/>
                 <w:i/>
                 <w:iCs/>
+                <w:sz w:val="20"/>
+                <w:szCs w:val="20"/>
               </w:rPr>
               <w:t>.</w:t>
             </w:r>
@@ -3874,7 +4484,8 @@
         </w:trPr>
         <w:tc>
           <w:tcPr>
-            <w:tcW w:w="2830" w:type="dxa"/>
+            <w:tcW w:w="3114" w:type="dxa"/>
+            <w:vAlign w:val="center"/>
           </w:tcPr>
           <w:p>
             <w:pPr>
@@ -3896,7 +4507,7 @@
                 <w:b/>
                 <w:bCs/>
               </w:rPr>
-              <w:t xml:space="preserve"> analysis of the indicators.</w:t>
+              <w:t xml:space="preserve"> analysis of the indicators</w:t>
             </w:r>
           </w:p>
           <w:p>
@@ -3905,25 +4516,36 @@
               <w:rPr>
                 <w:b/>
                 <w:bCs/>
-              </w:rPr>
-            </w:pPr>
-            <w:r>
+                <w:sz w:val="20"/>
+                <w:szCs w:val="20"/>
+              </w:rPr>
+            </w:pPr>
+            <w:r>
+              <w:rPr>
+                <w:sz w:val="20"/>
+                <w:szCs w:val="20"/>
+              </w:rPr>
               <w:t>F</w:t>
             </w:r>
             <w:r>
-              <w:t xml:space="preserve">ocus is on the role of </w:t>
-            </w:r>
-            <w:r>
-              <w:t>the uncertainty of the indicators</w:t>
-            </w:r>
-            <w:r>
+              <w:rPr>
+                <w:sz w:val="20"/>
+                <w:szCs w:val="20"/>
+              </w:rPr>
+              <w:t>ocus is on the role of the uncertainty of the indicators</w:t>
+            </w:r>
+            <w:r>
+              <w:rPr>
+                <w:sz w:val="20"/>
+                <w:szCs w:val="20"/>
+              </w:rPr>
               <w:t>.</w:t>
             </w:r>
           </w:p>
         </w:tc>
         <w:tc>
           <w:tcPr>
-            <w:tcW w:w="3119" w:type="dxa"/>
+            <w:tcW w:w="3544" w:type="dxa"/>
             <w:vAlign w:val="center"/>
           </w:tcPr>
           <w:p>
@@ -3931,41 +4553,55 @@
               <w:jc w:val="both"/>
               <w:rPr>
                 <w:rFonts w:eastAsiaTheme="minorEastAsia"/>
+                <w:sz w:val="20"/>
+                <w:szCs w:val="20"/>
               </w:rPr>
             </w:pPr>
             <w:r>
               <w:rPr>
                 <w:rFonts w:eastAsiaTheme="minorEastAsia"/>
+                <w:sz w:val="20"/>
+                <w:szCs w:val="20"/>
               </w:rPr>
               <w:t>All indicators</w:t>
             </w:r>
             <w:r>
               <w:rPr>
                 <w:rFonts w:eastAsiaTheme="minorEastAsia"/>
+                <w:sz w:val="20"/>
+                <w:szCs w:val="20"/>
               </w:rPr>
               <w:t>,</w:t>
             </w:r>
             <w:r>
               <w:rPr>
                 <w:rFonts w:eastAsiaTheme="minorEastAsia"/>
+                <w:sz w:val="20"/>
+                <w:szCs w:val="20"/>
               </w:rPr>
               <w:t xml:space="preserve"> whose values are distributed as a non-exact pdf</w:t>
             </w:r>
             <w:r>
               <w:rPr>
                 <w:rFonts w:eastAsiaTheme="minorEastAsia"/>
+                <w:sz w:val="20"/>
+                <w:szCs w:val="20"/>
               </w:rPr>
               <w:t>,</w:t>
             </w:r>
             <w:r>
               <w:rPr>
                 <w:rFonts w:eastAsiaTheme="minorEastAsia"/>
+                <w:sz w:val="20"/>
+                <w:szCs w:val="20"/>
               </w:rPr>
               <w:t xml:space="preserve"> are randomly sampled.</w:t>
             </w:r>
             <w:r>
               <w:rPr>
                 <w:rFonts w:eastAsiaTheme="minorEastAsia"/>
+                <w:sz w:val="20"/>
+                <w:szCs w:val="20"/>
               </w:rPr>
               <w:t xml:space="preserve"> </w:t>
             </w:r>
@@ -3974,12 +4610,16 @@
                 <w:rFonts w:eastAsiaTheme="minorEastAsia"/>
                 <w:i/>
                 <w:iCs/>
+                <w:sz w:val="20"/>
+                <w:szCs w:val="20"/>
               </w:rPr>
               <w:t>ProMCDA</w:t>
             </w:r>
             <w:r>
               <w:rPr>
                 <w:rFonts w:eastAsiaTheme="minorEastAsia"/>
+                <w:sz w:val="20"/>
+                <w:szCs w:val="20"/>
               </w:rPr>
               <w:t xml:space="preserve"> needs N-values for each indicator per alternative to build N random input-matrices.</w:t>
             </w:r>
@@ -3987,25 +4627,46 @@
         </w:tc>
         <w:tc>
           <w:tcPr>
-            <w:tcW w:w="5528" w:type="dxa"/>
+            <w:tcW w:w="4819" w:type="dxa"/>
+            <w:vAlign w:val="center"/>
           </w:tcPr>
           <w:p>
             <w:pPr>
               <w:jc w:val="both"/>
-            </w:pPr>
-            <w:r>
+              <w:rPr>
+                <w:sz w:val="20"/>
+                <w:szCs w:val="20"/>
+              </w:rPr>
+            </w:pPr>
+            <w:r>
+              <w:rPr>
+                <w:sz w:val="20"/>
+                <w:szCs w:val="20"/>
+              </w:rPr>
               <w:t xml:space="preserve">This run let the user analyse the impact of the uncertainty on the indicators </w:t>
             </w:r>
             <w:r>
+              <w:rPr>
+                <w:sz w:val="20"/>
+                <w:szCs w:val="20"/>
+              </w:rPr>
               <w:t>for</w:t>
             </w:r>
             <w:r>
+              <w:rPr>
+                <w:sz w:val="20"/>
+                <w:szCs w:val="20"/>
+              </w:rPr>
               <w:t xml:space="preserve"> the final scores.</w:t>
             </w:r>
           </w:p>
           <w:p>
             <w:pPr>
               <w:jc w:val="both"/>
+              <w:rPr>
+                <w:sz w:val="20"/>
+                <w:szCs w:val="20"/>
+              </w:rPr>
             </w:pPr>
             <w:r>
               <w:rPr>
@@ -4013,6 +4674,8 @@
                 <w:bCs/>
                 <w:i/>
                 <w:iCs/>
+                <w:sz w:val="20"/>
+                <w:szCs w:val="20"/>
               </w:rPr>
               <w:t xml:space="preserve">This </w:t>
             </w:r>
@@ -4022,6 +4685,8 @@
                 <w:bCs/>
                 <w:i/>
                 <w:iCs/>
+                <w:sz w:val="20"/>
+                <w:szCs w:val="20"/>
               </w:rPr>
               <w:t>robustness</w:t>
             </w:r>
@@ -4031,6 +4696,8 @@
                 <w:bCs/>
                 <w:i/>
                 <w:iCs/>
+                <w:sz w:val="20"/>
+                <w:szCs w:val="20"/>
               </w:rPr>
               <w:t xml:space="preserve"> analysis cannot be used together with the </w:t>
             </w:r>
@@ -4040,6 +4707,8 @@
                 <w:bCs/>
                 <w:i/>
                 <w:iCs/>
+                <w:sz w:val="20"/>
+                <w:szCs w:val="20"/>
               </w:rPr>
               <w:t>robustness</w:t>
             </w:r>
@@ -4049,22 +4718,120 @@
                 <w:bCs/>
                 <w:i/>
                 <w:iCs/>
-              </w:rPr>
-              <w:t xml:space="preserve"> analysis associated to the </w:t>
-            </w:r>
-            <w:r>
-              <w:rPr>
-                <w:b/>
-                <w:bCs/>
-                <w:i/>
-                <w:iCs/>
-              </w:rPr>
-              <w:t>weights.</w:t>
+                <w:sz w:val="20"/>
+                <w:szCs w:val="20"/>
+              </w:rPr>
+              <w:t xml:space="preserve"> analysis associated to the weights.</w:t>
             </w:r>
           </w:p>
         </w:tc>
       </w:tr>
     </w:tbl>
+    <w:p>
+      <w:pPr>
+        <w:tabs>
+          <w:tab w:val="left" w:pos="1884"/>
+        </w:tabs>
+      </w:pPr>
+    </w:p>
+    <w:p>
+      <w:pPr>
+        <w:tabs>
+          <w:tab w:val="left" w:pos="1884"/>
+        </w:tabs>
+      </w:pPr>
+    </w:p>
+    <w:p>
+      <w:pPr>
+        <w:tabs>
+          <w:tab w:val="left" w:pos="1884"/>
+        </w:tabs>
+      </w:pPr>
+    </w:p>
+    <w:p>
+      <w:pPr>
+        <w:tabs>
+          <w:tab w:val="left" w:pos="1884"/>
+        </w:tabs>
+      </w:pPr>
+    </w:p>
+    <w:p>
+      <w:pPr>
+        <w:tabs>
+          <w:tab w:val="left" w:pos="1884"/>
+        </w:tabs>
+      </w:pPr>
+    </w:p>
+    <w:p>
+      <w:pPr>
+        <w:tabs>
+          <w:tab w:val="left" w:pos="1884"/>
+        </w:tabs>
+      </w:pPr>
+    </w:p>
+    <w:p>
+      <w:pPr>
+        <w:tabs>
+          <w:tab w:val="left" w:pos="1884"/>
+        </w:tabs>
+      </w:pPr>
+    </w:p>
+    <w:p>
+      <w:pPr>
+        <w:tabs>
+          <w:tab w:val="left" w:pos="1884"/>
+        </w:tabs>
+      </w:pPr>
+    </w:p>
+    <w:p>
+      <w:pPr>
+        <w:tabs>
+          <w:tab w:val="left" w:pos="1884"/>
+        </w:tabs>
+      </w:pPr>
+    </w:p>
+    <w:p>
+      <w:pPr>
+        <w:tabs>
+          <w:tab w:val="left" w:pos="1884"/>
+        </w:tabs>
+      </w:pPr>
+    </w:p>
+    <w:p>
+      <w:pPr>
+        <w:tabs>
+          <w:tab w:val="left" w:pos="1884"/>
+        </w:tabs>
+      </w:pPr>
+    </w:p>
+    <w:p>
+      <w:pPr>
+        <w:tabs>
+          <w:tab w:val="left" w:pos="1884"/>
+        </w:tabs>
+      </w:pPr>
+    </w:p>
+    <w:p>
+      <w:pPr>
+        <w:tabs>
+          <w:tab w:val="left" w:pos="1884"/>
+        </w:tabs>
+      </w:pPr>
+    </w:p>
+    <w:p>
+      <w:pPr>
+        <w:tabs>
+          <w:tab w:val="left" w:pos="1884"/>
+        </w:tabs>
+      </w:pPr>
+    </w:p>
+    <w:p>
+      <w:pPr>
+        <w:tabs>
+          <w:tab w:val="left" w:pos="1884"/>
+        </w:tabs>
+      </w:pPr>
+    </w:p>
     <w:p>
       <w:pPr>
         <w:tabs>
@@ -5000,7 +5767,7 @@
         <w:kern w:val="2"/>
         <w:sz w:val="24"/>
         <w:szCs w:val="24"/>
-        <w:lang w:val="en-DE" w:eastAsia="en-US" w:bidi="ar-SA"/>
+        <w:lang w:val="de-CH" w:eastAsia="en-US" w:bidi="ar-SA"/>
         <w14:ligatures w14:val="standardContextual"/>
       </w:rPr>
     </w:rPrDefault>

</xml_diff>

<commit_message>
Update JOSS paper based on minor comments provided in Issue #29
</commit_message>
<xml_diff>
--- a/JOSS_paper/tables_pro_mcda.docx
+++ b/JOSS_paper/tables_pro_mcda.docx
@@ -332,7 +332,7 @@
                           <w:rPr>
                             <w:rFonts w:ascii="Cambria Math" w:hAnsi="Cambria Math"/>
                           </w:rPr>
-                          <m:t>ic</m:t>
+                          <m:t>ia</m:t>
                         </m:r>
                       </m:sub>
                     </m:sSub>
@@ -740,7 +740,13 @@
                           <w:rPr>
                             <w:rFonts w:ascii="Cambria Math" w:hAnsi="Cambria Math"/>
                           </w:rPr>
-                          <m:t>ia=</m:t>
+                          <m:t>ia</m:t>
+                        </m:r>
+                        <m:r>
+                          <w:rPr>
+                            <w:rFonts w:ascii="Cambria Math" w:hAnsi="Cambria Math"/>
+                          </w:rPr>
+                          <m:t>=</m:t>
                         </m:r>
                         <m:acc>
                           <m:accPr>
@@ -787,7 +793,13 @@
                           <w:rPr>
                             <w:rFonts w:ascii="Cambria Math" w:hAnsi="Cambria Math"/>
                           </w:rPr>
-                          <m:t>ia=</m:t>
+                          <m:t>ia</m:t>
+                        </m:r>
+                        <m:r>
+                          <w:rPr>
+                            <w:rFonts w:ascii="Cambria Math" w:hAnsi="Cambria Math"/>
+                          </w:rPr>
+                          <m:t>=</m:t>
                         </m:r>
                         <m:acc>
                           <m:accPr>
@@ -1187,7 +1199,19 @@
                       <w:rPr>
                         <w:rFonts w:ascii="Cambria Math" w:hAnsi="Cambria Math"/>
                       </w:rPr>
-                      <m:t>rank(x</m:t>
+                      <m:t>rank</m:t>
+                    </m:r>
+                    <m:r>
+                      <w:rPr>
+                        <w:rFonts w:ascii="Cambria Math" w:hAnsi="Cambria Math"/>
+                      </w:rPr>
+                      <m:t>(</m:t>
+                    </m:r>
+                    <m:r>
+                      <w:rPr>
+                        <w:rFonts w:ascii="Cambria Math" w:hAnsi="Cambria Math"/>
+                      </w:rPr>
+                      <m:t>x</m:t>
                     </m:r>
                   </m:e>
                   <m:sub>
@@ -1495,7 +1519,15 @@
                       <w:sz w:val="20"/>
                       <w:szCs w:val="20"/>
                     </w:rPr>
-                    <m:t>ia=</m:t>
+                    <m:t>ia</m:t>
+                  </m:r>
+                  <m:r>
+                    <w:rPr>
+                      <w:rFonts w:ascii="Cambria Math" w:hAnsi="Cambria Math" w:cstheme="minorHAnsi"/>
+                      <w:sz w:val="20"/>
+                      <w:szCs w:val="20"/>
+                    </w:rPr>
+                    <m:t>=</m:t>
                   </m:r>
                   <m:acc>
                     <m:accPr>
@@ -1595,7 +1627,15 @@
                       <w:sz w:val="20"/>
                       <w:szCs w:val="20"/>
                     </w:rPr>
-                    <m:t>ia=</m:t>
+                    <m:t>ia</m:t>
+                  </m:r>
+                  <m:r>
+                    <w:rPr>
+                      <w:rFonts w:ascii="Cambria Math" w:hAnsi="Cambria Math" w:cstheme="minorHAnsi"/>
+                      <w:sz w:val="20"/>
+                      <w:szCs w:val="20"/>
+                    </w:rPr>
+                    <m:t>=</m:t>
                   </m:r>
                   <m:acc>
                     <m:accPr>
@@ -1686,7 +1726,23 @@
                       <w:sz w:val="20"/>
                       <w:szCs w:val="20"/>
                     </w:rPr>
-                    <m:t>min(x</m:t>
+                    <m:t>min</m:t>
+                  </m:r>
+                  <m:r>
+                    <w:rPr>
+                      <w:rFonts w:ascii="Cambria Math" w:hAnsi="Cambria Math" w:cstheme="minorHAnsi"/>
+                      <w:sz w:val="20"/>
+                      <w:szCs w:val="20"/>
+                    </w:rPr>
+                    <m:t>(</m:t>
+                  </m:r>
+                  <m:r>
+                    <w:rPr>
+                      <w:rFonts w:ascii="Cambria Math" w:hAnsi="Cambria Math" w:cstheme="minorHAnsi"/>
+                      <w:sz w:val="20"/>
+                      <w:szCs w:val="20"/>
+                    </w:rPr>
+                    <m:t>x</m:t>
                   </m:r>
                 </m:e>
                 <m:sub>
@@ -1772,7 +1828,23 @@
                       <w:sz w:val="20"/>
                       <w:szCs w:val="20"/>
                     </w:rPr>
-                    <m:t>max(x</m:t>
+                    <m:t>max</m:t>
+                  </m:r>
+                  <m:r>
+                    <w:rPr>
+                      <w:rFonts w:ascii="Cambria Math" w:hAnsi="Cambria Math" w:cstheme="minorHAnsi"/>
+                      <w:sz w:val="20"/>
+                      <w:szCs w:val="20"/>
+                    </w:rPr>
+                    <m:t>(</m:t>
+                  </m:r>
+                  <m:r>
+                    <w:rPr>
+                      <w:rFonts w:ascii="Cambria Math" w:hAnsi="Cambria Math" w:cstheme="minorHAnsi"/>
+                      <w:sz w:val="20"/>
+                      <w:szCs w:val="20"/>
+                    </w:rPr>
+                    <m:t>x</m:t>
                   </m:r>
                 </m:e>
                 <m:sub>
@@ -2033,7 +2105,23 @@
                 <w:b/>
                 <w:bCs/>
               </w:rPr>
-              <w:t>(weighted arithmetic mean)</w:t>
+              <w:t>(</w:t>
+            </w:r>
+            <w:proofErr w:type="gramStart"/>
+            <w:r>
+              <w:rPr>
+                <w:b/>
+                <w:bCs/>
+              </w:rPr>
+              <w:t>weighted</w:t>
+            </w:r>
+            <w:proofErr w:type="gramEnd"/>
+            <w:r>
+              <w:rPr>
+                <w:b/>
+                <w:bCs/>
+              </w:rPr>
+              <w:t xml:space="preserve"> arithmetic mean)</w:t>
             </w:r>
           </w:p>
         </w:tc>
@@ -2096,7 +2184,13 @@
                       <w:rPr>
                         <w:rFonts w:ascii="Cambria Math" w:hAnsi="Cambria Math"/>
                       </w:rPr>
-                      <m:t>i=1</m:t>
+                      <m:t>i</m:t>
+                    </m:r>
+                    <m:r>
+                      <w:rPr>
+                        <w:rFonts w:ascii="Cambria Math" w:hAnsi="Cambria Math"/>
+                      </w:rPr>
+                      <m:t>=1</m:t>
                     </m:r>
                   </m:sub>
                   <m:sup>
@@ -2284,7 +2378,23 @@
                 <w:b/>
                 <w:bCs/>
               </w:rPr>
-              <w:t>(weighted geometric mean)</w:t>
+              <w:t>(</w:t>
+            </w:r>
+            <w:proofErr w:type="gramStart"/>
+            <w:r>
+              <w:rPr>
+                <w:b/>
+                <w:bCs/>
+              </w:rPr>
+              <w:t>weighted</w:t>
+            </w:r>
+            <w:proofErr w:type="gramEnd"/>
+            <w:r>
+              <w:rPr>
+                <w:b/>
+                <w:bCs/>
+              </w:rPr>
+              <w:t xml:space="preserve"> geometric mean)</w:t>
             </w:r>
           </w:p>
         </w:tc>
@@ -2349,7 +2459,13 @@
                       <w:rPr>
                         <w:rFonts w:ascii="Cambria Math" w:hAnsi="Cambria Math"/>
                       </w:rPr>
-                      <m:t>i=1</m:t>
+                      <m:t>i</m:t>
+                    </m:r>
+                    <m:r>
+                      <w:rPr>
+                        <w:rFonts w:ascii="Cambria Math" w:hAnsi="Cambria Math"/>
+                      </w:rPr>
+                      <m:t>=1</m:t>
                     </m:r>
                   </m:sub>
                   <m:sup>
@@ -2643,7 +2759,13 @@
                               <w:rPr>
                                 <w:rFonts w:ascii="Cambria Math" w:hAnsi="Cambria Math"/>
                               </w:rPr>
-                              <m:t>i=1</m:t>
+                              <m:t>i</m:t>
+                            </m:r>
+                            <m:r>
+                              <w:rPr>
+                                <w:rFonts w:ascii="Cambria Math" w:hAnsi="Cambria Math"/>
+                              </w:rPr>
+                              <m:t>=1</m:t>
                             </m:r>
                           </m:sub>
                           <m:sup>
@@ -2691,7 +2813,13 @@
                           <w:rPr>
                             <w:rFonts w:ascii="Cambria Math" w:hAnsi="Cambria Math"/>
                           </w:rPr>
-                          <m:t>i=1</m:t>
+                          <m:t>i</m:t>
+                        </m:r>
+                        <m:r>
+                          <w:rPr>
+                            <w:rFonts w:ascii="Cambria Math" w:hAnsi="Cambria Math"/>
+                          </w:rPr>
+                          <m:t>=1</m:t>
                         </m:r>
                       </m:sub>
                       <m:sup>
@@ -2812,7 +2940,23 @@
                 <w:sz w:val="20"/>
                 <w:szCs w:val="20"/>
               </w:rPr>
-              <w:t>(less than Geometric)</w:t>
+              <w:t>(</w:t>
+            </w:r>
+            <w:proofErr w:type="gramStart"/>
+            <w:r>
+              <w:rPr>
+                <w:sz w:val="20"/>
+                <w:szCs w:val="20"/>
+              </w:rPr>
+              <w:t>less</w:t>
+            </w:r>
+            <w:proofErr w:type="gramEnd"/>
+            <w:r>
+              <w:rPr>
+                <w:sz w:val="20"/>
+                <w:szCs w:val="20"/>
+              </w:rPr>
+              <w:t xml:space="preserve"> than Geometric)</w:t>
             </w:r>
           </w:p>
         </w:tc>
@@ -2956,7 +3100,19 @@
                       <w:rPr>
                         <w:rFonts w:ascii="Cambria Math" w:hAnsi="Cambria Math"/>
                       </w:rPr>
-                      <m:t>min(N</m:t>
+                      <m:t>min</m:t>
+                    </m:r>
+                    <m:r>
+                      <w:rPr>
+                        <w:rFonts w:ascii="Cambria Math" w:hAnsi="Cambria Math"/>
+                      </w:rPr>
+                      <m:t>(</m:t>
+                    </m:r>
+                    <m:r>
+                      <w:rPr>
+                        <w:rFonts w:ascii="Cambria Math" w:hAnsi="Cambria Math"/>
+                      </w:rPr>
+                      <m:t>N</m:t>
                     </m:r>
                   </m:e>
                   <m:sub>
@@ -2964,7 +3120,13 @@
                       <w:rPr>
                         <w:rFonts w:ascii="Cambria Math" w:hAnsi="Cambria Math"/>
                       </w:rPr>
-                      <m:t>1a</m:t>
+                      <m:t>1</m:t>
+                    </m:r>
+                    <m:r>
+                      <w:rPr>
+                        <w:rFonts w:ascii="Cambria Math" w:hAnsi="Cambria Math"/>
+                      </w:rPr>
+                      <m:t>a</m:t>
                     </m:r>
                   </m:sub>
                 </m:sSub>
@@ -2996,7 +3158,13 @@
                       <w:rPr>
                         <w:rFonts w:ascii="Cambria Math" w:hAnsi="Cambria Math"/>
                       </w:rPr>
-                      <m:t>2a</m:t>
+                      <m:t>2</m:t>
+                    </m:r>
+                    <m:r>
+                      <w:rPr>
+                        <w:rFonts w:ascii="Cambria Math" w:hAnsi="Cambria Math"/>
+                      </w:rPr>
+                      <m:t>a</m:t>
                     </m:r>
                   </m:sub>
                 </m:sSub>

</xml_diff>